<commit_message>
revision of event table
</commit_message>
<xml_diff>
--- a/JIT Ordering System/New Microsoft Word Document.docx
+++ b/JIT Ordering System/New Microsoft Word Document.docx
@@ -12,7 +12,10 @@
     </w:p>
     <w:p>
       <w:r>
-        <w:t>Event table for the client</w:t>
+        <w:t xml:space="preserve">Event table for the </w:t>
+      </w:r>
+      <w:r>
+        <w:t xml:space="preserve">Customer  </w:t>
       </w:r>
     </w:p>
     <w:tbl>
@@ -98,7 +101,72 @@
           </w:tcPr>
           <w:p>
             <w:r>
-              <w:t>Client inquiries about the item</w:t>
+              <w:t>Customer  creates an account</w:t>
+            </w:r>
+          </w:p>
+        </w:tc>
+        <w:tc>
+          <w:tcPr>
+            <w:tcW w:w="1558" w:type="dxa"/>
+          </w:tcPr>
+          <w:p>
+            <w:r>
+              <w:t>Account</w:t>
+            </w:r>
+          </w:p>
+        </w:tc>
+        <w:tc>
+          <w:tcPr>
+            <w:tcW w:w="1558" w:type="dxa"/>
+          </w:tcPr>
+          <w:p>
+            <w:r>
+              <w:t xml:space="preserve">Customer  </w:t>
+            </w:r>
+          </w:p>
+        </w:tc>
+        <w:tc>
+          <w:tcPr>
+            <w:tcW w:w="1558" w:type="dxa"/>
+          </w:tcPr>
+          <w:p>
+            <w:r>
+              <w:t>Creation of account</w:t>
+            </w:r>
+          </w:p>
+        </w:tc>
+        <w:tc>
+          <w:tcPr>
+            <w:tcW w:w="1559" w:type="dxa"/>
+          </w:tcPr>
+          <w:p>
+            <w:r>
+              <w:t>Account details</w:t>
+            </w:r>
+          </w:p>
+        </w:tc>
+        <w:tc>
+          <w:tcPr>
+            <w:tcW w:w="1559" w:type="dxa"/>
+          </w:tcPr>
+          <w:p>
+            <w:r>
+              <w:t>System</w:t>
+            </w:r>
+          </w:p>
+        </w:tc>
+      </w:tr>
+      <w:tr>
+        <w:tc>
+          <w:tcPr>
+            <w:tcW w:w="1558" w:type="dxa"/>
+          </w:tcPr>
+          <w:p>
+            <w:r>
+              <w:t xml:space="preserve">Customer  </w:t>
+            </w:r>
+            <w:r>
+              <w:t>inquiries about the item</w:t>
             </w:r>
             <w:r>
               <w:t xml:space="preserve"> in</w:t>
@@ -124,7 +192,7 @@
           </w:tcPr>
           <w:p>
             <w:r>
-              <w:t>Client</w:t>
+              <w:t xml:space="preserve">Customer  </w:t>
             </w:r>
           </w:p>
         </w:tc>
@@ -166,7 +234,10 @@
           </w:tcPr>
           <w:p>
             <w:r>
-              <w:t>Client order item</w:t>
+              <w:t xml:space="preserve">Customer  </w:t>
+            </w:r>
+            <w:r>
+              <w:t>order item</w:t>
             </w:r>
             <w:r>
               <w:t xml:space="preserve"> to the system</w:t>
@@ -189,7 +260,7 @@
           </w:tcPr>
           <w:p>
             <w:r>
-              <w:t>Client</w:t>
+              <w:t xml:space="preserve">Customer  </w:t>
             </w:r>
           </w:p>
         </w:tc>
@@ -221,17 +292,23 @@
             <w:r>
               <w:t>System</w:t>
             </w:r>
-          </w:p>
-        </w:tc>
-      </w:tr>
-      <w:tr>
-        <w:tc>
-          <w:tcPr>
-            <w:tcW w:w="1558" w:type="dxa"/>
-          </w:tcPr>
-          <w:p>
-            <w:r>
-              <w:t>Client cancel order</w:t>
+            <w:r>
+              <w:t>, Supplier</w:t>
+            </w:r>
+          </w:p>
+        </w:tc>
+      </w:tr>
+      <w:tr>
+        <w:tc>
+          <w:tcPr>
+            <w:tcW w:w="1558" w:type="dxa"/>
+          </w:tcPr>
+          <w:p>
+            <w:r>
+              <w:t xml:space="preserve">Customer  </w:t>
+            </w:r>
+            <w:r>
+              <w:t>cancel order</w:t>
             </w:r>
             <w:r>
               <w:t xml:space="preserve"> to the system</w:t>
@@ -254,7 +331,7 @@
           </w:tcPr>
           <w:p>
             <w:r>
-              <w:t>Client</w:t>
+              <w:t xml:space="preserve">Customer  </w:t>
             </w:r>
           </w:p>
         </w:tc>
@@ -286,17 +363,25 @@
             <w:r>
               <w:t>System</w:t>
             </w:r>
-          </w:p>
-        </w:tc>
-      </w:tr>
-      <w:tr>
-        <w:tc>
-          <w:tcPr>
-            <w:tcW w:w="1558" w:type="dxa"/>
-          </w:tcPr>
-          <w:p>
-            <w:r>
-              <w:t>Client pay the item</w:t>
+            <w:r>
+              <w:t>, Supplier</w:t>
+            </w:r>
+          </w:p>
+        </w:tc>
+      </w:tr>
+      <w:tr>
+        <w:tc>
+          <w:tcPr>
+            <w:tcW w:w="1558" w:type="dxa"/>
+          </w:tcPr>
+          <w:p>
+            <w:bookmarkStart w:id="0" w:name="_GoBack"/>
+            <w:bookmarkEnd w:id="0"/>
+            <w:r>
+              <w:t xml:space="preserve">Customer  </w:t>
+            </w:r>
+            <w:r>
+              <w:t>pay the item</w:t>
             </w:r>
             <w:r>
               <w:t xml:space="preserve"> to the system</w:t>
@@ -319,7 +404,7 @@
           </w:tcPr>
           <w:p>
             <w:r>
-              <w:t>Client</w:t>
+              <w:t xml:space="preserve">Customer  </w:t>
             </w:r>
           </w:p>
         </w:tc>
@@ -351,27 +436,39 @@
             <w:r>
               <w:t>System</w:t>
             </w:r>
-          </w:p>
-        </w:tc>
-      </w:tr>
-      <w:tr>
-        <w:tc>
-          <w:tcPr>
-            <w:tcW w:w="1558" w:type="dxa"/>
-          </w:tcPr>
-          <w:p>
-            <w:r>
-              <w:t xml:space="preserve">Client receives the receipt </w:t>
-            </w:r>
-          </w:p>
-        </w:tc>
-        <w:tc>
-          <w:tcPr>
-            <w:tcW w:w="1558" w:type="dxa"/>
-          </w:tcPr>
-          <w:p>
-            <w:r>
-              <w:t>Receipt</w:t>
+            <w:r>
+              <w:t>, Supplier</w:t>
+            </w:r>
+          </w:p>
+        </w:tc>
+      </w:tr>
+      <w:tr>
+        <w:tc>
+          <w:tcPr>
+            <w:tcW w:w="1558" w:type="dxa"/>
+          </w:tcPr>
+          <w:p>
+            <w:r>
+              <w:t xml:space="preserve">Customer  </w:t>
+            </w:r>
+            <w:r>
+              <w:t xml:space="preserve">receives </w:t>
+            </w:r>
+            <w:r>
+              <w:t>invoice</w:t>
+            </w:r>
+            <w:r>
+              <w:t xml:space="preserve"> </w:t>
+            </w:r>
+          </w:p>
+        </w:tc>
+        <w:tc>
+          <w:tcPr>
+            <w:tcW w:w="1558" w:type="dxa"/>
+          </w:tcPr>
+          <w:p>
+            <w:r>
+              <w:t>Invoice</w:t>
             </w:r>
           </w:p>
         </w:tc>
@@ -391,7 +488,7 @@
           </w:tcPr>
           <w:p>
             <w:r>
-              <w:t>Obtain receipt</w:t>
+              <w:t>Received invoice</w:t>
             </w:r>
           </w:p>
         </w:tc>
@@ -401,7 +498,7 @@
           </w:tcPr>
           <w:p>
             <w:r>
-              <w:t>Receipt details</w:t>
+              <w:t>Invoice</w:t>
             </w:r>
           </w:p>
         </w:tc>
@@ -411,7 +508,7 @@
           </w:tcPr>
           <w:p>
             <w:r>
-              <w:t>Client</w:t>
+              <w:t xml:space="preserve">Customer  </w:t>
             </w:r>
           </w:p>
         </w:tc>
@@ -426,7 +523,10 @@
           </w:tcPr>
           <w:p>
             <w:r>
-              <w:t>Client receives the item</w:t>
+              <w:t xml:space="preserve">Customer  </w:t>
+            </w:r>
+            <w:r>
+              <w:t>receives the item</w:t>
             </w:r>
           </w:p>
         </w:tc>
@@ -476,7 +576,7 @@
           </w:tcPr>
           <w:p>
             <w:r>
-              <w:t>Client</w:t>
+              <w:t xml:space="preserve">Customer  </w:t>
             </w:r>
           </w:p>
         </w:tc>
@@ -573,348 +673,6 @@
             <w:tcW w:w="1558" w:type="dxa"/>
           </w:tcPr>
           <w:p>
-            <w:r>
-              <w:t>Logistic view</w:t>
-            </w:r>
-            <w:r>
-              <w:t xml:space="preserve"> </w:t>
-            </w:r>
-            <w:r>
-              <w:t>the client order from the system</w:t>
-            </w:r>
-          </w:p>
-        </w:tc>
-        <w:tc>
-          <w:tcPr>
-            <w:tcW w:w="1558" w:type="dxa"/>
-          </w:tcPr>
-          <w:p>
-            <w:r>
-              <w:t>Received order</w:t>
-            </w:r>
-          </w:p>
-        </w:tc>
-        <w:tc>
-          <w:tcPr>
-            <w:tcW w:w="1558" w:type="dxa"/>
-          </w:tcPr>
-          <w:p>
-            <w:r>
-              <w:t>Client</w:t>
-            </w:r>
-          </w:p>
-        </w:tc>
-        <w:tc>
-          <w:tcPr>
-            <w:tcW w:w="1558" w:type="dxa"/>
-          </w:tcPr>
-          <w:p>
-            <w:r>
-              <w:t>Received the order</w:t>
-            </w:r>
-            <w:r>
-              <w:t xml:space="preserve"> from client</w:t>
-            </w:r>
-          </w:p>
-        </w:tc>
-        <w:tc>
-          <w:tcPr>
-            <w:tcW w:w="1559" w:type="dxa"/>
-          </w:tcPr>
-          <w:p>
-            <w:r>
-              <w:t>Order details</w:t>
-            </w:r>
-          </w:p>
-        </w:tc>
-        <w:tc>
-          <w:tcPr>
-            <w:tcW w:w="1559" w:type="dxa"/>
-          </w:tcPr>
-          <w:p>
-            <w:r>
-              <w:t>System</w:t>
-            </w:r>
-          </w:p>
-        </w:tc>
-      </w:tr>
-      <w:tr>
-        <w:tc>
-          <w:tcPr>
-            <w:tcW w:w="1558" w:type="dxa"/>
-          </w:tcPr>
-          <w:p>
-            <w:r>
-              <w:t>Logistic</w:t>
-            </w:r>
-            <w:r>
-              <w:t xml:space="preserve"> sends order to the Supplier</w:t>
-            </w:r>
-          </w:p>
-        </w:tc>
-        <w:tc>
-          <w:tcPr>
-            <w:tcW w:w="1558" w:type="dxa"/>
-          </w:tcPr>
-          <w:p>
-            <w:r>
-              <w:t>Send order</w:t>
-            </w:r>
-            <w:r>
-              <w:t xml:space="preserve"> </w:t>
-            </w:r>
-          </w:p>
-        </w:tc>
-        <w:tc>
-          <w:tcPr>
-            <w:tcW w:w="1558" w:type="dxa"/>
-          </w:tcPr>
-          <w:p>
-            <w:r>
-              <w:t>System</w:t>
-            </w:r>
-          </w:p>
-        </w:tc>
-        <w:tc>
-          <w:tcPr>
-            <w:tcW w:w="1558" w:type="dxa"/>
-          </w:tcPr>
-          <w:p>
-            <w:r>
-              <w:t>Order item</w:t>
-            </w:r>
-          </w:p>
-        </w:tc>
-        <w:tc>
-          <w:tcPr>
-            <w:tcW w:w="1559" w:type="dxa"/>
-          </w:tcPr>
-          <w:p>
-            <w:r>
-              <w:t>Order details</w:t>
-            </w:r>
-          </w:p>
-        </w:tc>
-        <w:tc>
-          <w:tcPr>
-            <w:tcW w:w="1559" w:type="dxa"/>
-          </w:tcPr>
-          <w:p>
-            <w:r>
-              <w:t xml:space="preserve">Supplier </w:t>
-            </w:r>
-          </w:p>
-        </w:tc>
-      </w:tr>
-      <w:tr>
-        <w:tc>
-          <w:tcPr>
-            <w:tcW w:w="1558" w:type="dxa"/>
-          </w:tcPr>
-          <w:p>
-            <w:r>
-              <w:t>Logistics</w:t>
-            </w:r>
-            <w:r>
-              <w:t xml:space="preserve"> </w:t>
-            </w:r>
-            <w:r>
-              <w:t>cancel</w:t>
-            </w:r>
-            <w:r>
-              <w:t xml:space="preserve"> order</w:t>
-            </w:r>
-          </w:p>
-        </w:tc>
-        <w:tc>
-          <w:tcPr>
-            <w:tcW w:w="1558" w:type="dxa"/>
-          </w:tcPr>
-          <w:p>
-            <w:r>
-              <w:t>Cancel order</w:t>
-            </w:r>
-          </w:p>
-        </w:tc>
-        <w:tc>
-          <w:tcPr>
-            <w:tcW w:w="1558" w:type="dxa"/>
-          </w:tcPr>
-          <w:p>
-            <w:r>
-              <w:t>System</w:t>
-            </w:r>
-          </w:p>
-        </w:tc>
-        <w:tc>
-          <w:tcPr>
-            <w:tcW w:w="1558" w:type="dxa"/>
-          </w:tcPr>
-          <w:p>
-            <w:r>
-              <w:t>Cancel of order</w:t>
-            </w:r>
-          </w:p>
-        </w:tc>
-        <w:tc>
-          <w:tcPr>
-            <w:tcW w:w="1559" w:type="dxa"/>
-          </w:tcPr>
-          <w:p>
-            <w:r>
-              <w:t>Cancelation of order</w:t>
-            </w:r>
-          </w:p>
-        </w:tc>
-        <w:tc>
-          <w:tcPr>
-            <w:tcW w:w="1559" w:type="dxa"/>
-          </w:tcPr>
-          <w:p>
-            <w:r>
-              <w:t>Supplier</w:t>
-            </w:r>
-          </w:p>
-          <w:p/>
-        </w:tc>
-      </w:tr>
-      <w:tr>
-        <w:tc>
-          <w:tcPr>
-            <w:tcW w:w="1558" w:type="dxa"/>
-          </w:tcPr>
-          <w:p>
-            <w:r>
-              <w:t xml:space="preserve">Logistics pays for </w:t>
-            </w:r>
-            <w:r>
-              <w:t>the item</w:t>
-            </w:r>
-          </w:p>
-        </w:tc>
-        <w:tc>
-          <w:tcPr>
-            <w:tcW w:w="1558" w:type="dxa"/>
-          </w:tcPr>
-          <w:p>
-            <w:r>
-              <w:t>Payment</w:t>
-            </w:r>
-          </w:p>
-        </w:tc>
-        <w:tc>
-          <w:tcPr>
-            <w:tcW w:w="1558" w:type="dxa"/>
-          </w:tcPr>
-          <w:p>
-            <w:r>
-              <w:t>System</w:t>
-            </w:r>
-          </w:p>
-        </w:tc>
-        <w:tc>
-          <w:tcPr>
-            <w:tcW w:w="1558" w:type="dxa"/>
-          </w:tcPr>
-          <w:p>
-            <w:r>
-              <w:t>Pay item ordered</w:t>
-            </w:r>
-          </w:p>
-        </w:tc>
-        <w:tc>
-          <w:tcPr>
-            <w:tcW w:w="1559" w:type="dxa"/>
-          </w:tcPr>
-          <w:p>
-            <w:r>
-              <w:t>Payment details</w:t>
-            </w:r>
-          </w:p>
-        </w:tc>
-        <w:tc>
-          <w:tcPr>
-            <w:tcW w:w="1559" w:type="dxa"/>
-          </w:tcPr>
-          <w:p>
-            <w:r>
-              <w:t>Supplier</w:t>
-            </w:r>
-          </w:p>
-          <w:p/>
-        </w:tc>
-      </w:tr>
-      <w:tr>
-        <w:tc>
-          <w:tcPr>
-            <w:tcW w:w="1558" w:type="dxa"/>
-          </w:tcPr>
-          <w:p>
-            <w:r>
-              <w:t>Logistics r</w:t>
-            </w:r>
-            <w:r>
-              <w:t>eceived the receipt</w:t>
-            </w:r>
-          </w:p>
-        </w:tc>
-        <w:tc>
-          <w:tcPr>
-            <w:tcW w:w="1558" w:type="dxa"/>
-          </w:tcPr>
-          <w:p>
-            <w:r>
-              <w:t>Receipt</w:t>
-            </w:r>
-          </w:p>
-        </w:tc>
-        <w:tc>
-          <w:tcPr>
-            <w:tcW w:w="1558" w:type="dxa"/>
-          </w:tcPr>
-          <w:p>
-            <w:r>
-              <w:t>Supplier</w:t>
-            </w:r>
-          </w:p>
-        </w:tc>
-        <w:tc>
-          <w:tcPr>
-            <w:tcW w:w="1558" w:type="dxa"/>
-          </w:tcPr>
-          <w:p>
-            <w:r>
-              <w:t>Received receipt</w:t>
-            </w:r>
-          </w:p>
-        </w:tc>
-        <w:tc>
-          <w:tcPr>
-            <w:tcW w:w="1559" w:type="dxa"/>
-          </w:tcPr>
-          <w:p>
-            <w:r>
-              <w:t>Receipt details</w:t>
-            </w:r>
-          </w:p>
-        </w:tc>
-        <w:tc>
-          <w:tcPr>
-            <w:tcW w:w="1559" w:type="dxa"/>
-          </w:tcPr>
-          <w:p>
-            <w:r>
-              <w:t>Logistics</w:t>
-            </w:r>
-          </w:p>
-        </w:tc>
-      </w:tr>
-      <w:tr>
-        <w:tc>
-          <w:tcPr>
-            <w:tcW w:w="1558" w:type="dxa"/>
-          </w:tcPr>
-          <w:p>
             <w:pPr>
               <w:jc w:val="center"/>
             </w:pPr>
@@ -984,7 +742,10 @@
               <w:t xml:space="preserve">Logistic </w:t>
             </w:r>
             <w:r>
-              <w:t>deliver item to client</w:t>
+              <w:t xml:space="preserve">deliver item to </w:t>
+            </w:r>
+            <w:r>
+              <w:t xml:space="preserve">Customer </w:t>
             </w:r>
           </w:p>
         </w:tc>
@@ -1037,363 +798,12 @@
           </w:tcPr>
           <w:p>
             <w:r>
-              <w:t>Client</w:t>
+              <w:t xml:space="preserve">Customer  </w:t>
             </w:r>
           </w:p>
         </w:tc>
       </w:tr>
     </w:tbl>
-    <w:p/>
-    <w:p/>
-    <w:p>
-      <w:r>
-        <w:t>Supplier</w:t>
-      </w:r>
-    </w:p>
-    <w:tbl>
-      <w:tblPr>
-        <w:tblStyle w:val="TableGrid"/>
-        <w:tblW w:w="0" w:type="auto"/>
-        <w:tblLook w:val="04A0" w:firstRow="1" w:lastRow="0" w:firstColumn="1" w:lastColumn="0" w:noHBand="0" w:noVBand="1"/>
-      </w:tblPr>
-      <w:tblGrid>
-        <w:gridCol w:w="1558"/>
-        <w:gridCol w:w="1558"/>
-        <w:gridCol w:w="1558"/>
-        <w:gridCol w:w="1558"/>
-        <w:gridCol w:w="1559"/>
-        <w:gridCol w:w="1559"/>
-      </w:tblGrid>
-      <w:tr>
-        <w:tc>
-          <w:tcPr>
-            <w:tcW w:w="1558" w:type="dxa"/>
-          </w:tcPr>
-          <w:p>
-            <w:r>
-              <w:t>Event</w:t>
-            </w:r>
-          </w:p>
-        </w:tc>
-        <w:tc>
-          <w:tcPr>
-            <w:tcW w:w="1558" w:type="dxa"/>
-          </w:tcPr>
-          <w:p>
-            <w:r>
-              <w:t>Trigger</w:t>
-            </w:r>
-          </w:p>
-        </w:tc>
-        <w:tc>
-          <w:tcPr>
-            <w:tcW w:w="1558" w:type="dxa"/>
-          </w:tcPr>
-          <w:p>
-            <w:r>
-              <w:t>Source</w:t>
-            </w:r>
-          </w:p>
-        </w:tc>
-        <w:tc>
-          <w:tcPr>
-            <w:tcW w:w="1558" w:type="dxa"/>
-          </w:tcPr>
-          <w:p>
-            <w:r>
-              <w:t>Use Case</w:t>
-            </w:r>
-          </w:p>
-        </w:tc>
-        <w:tc>
-          <w:tcPr>
-            <w:tcW w:w="1559" w:type="dxa"/>
-          </w:tcPr>
-          <w:p>
-            <w:r>
-              <w:t>Response</w:t>
-            </w:r>
-          </w:p>
-        </w:tc>
-        <w:tc>
-          <w:tcPr>
-            <w:tcW w:w="1559" w:type="dxa"/>
-          </w:tcPr>
-          <w:p>
-            <w:r>
-              <w:t>Destination</w:t>
-            </w:r>
-          </w:p>
-        </w:tc>
-      </w:tr>
-      <w:tr>
-        <w:tc>
-          <w:tcPr>
-            <w:tcW w:w="1558" w:type="dxa"/>
-          </w:tcPr>
-          <w:p>
-            <w:r>
-              <w:t xml:space="preserve">Supplier </w:t>
-            </w:r>
-            <w:r>
-              <w:t>view the order from the system</w:t>
-            </w:r>
-          </w:p>
-        </w:tc>
-        <w:tc>
-          <w:tcPr>
-            <w:tcW w:w="1558" w:type="dxa"/>
-          </w:tcPr>
-          <w:p>
-            <w:r>
-              <w:t>Order</w:t>
-            </w:r>
-          </w:p>
-        </w:tc>
-        <w:tc>
-          <w:tcPr>
-            <w:tcW w:w="1558" w:type="dxa"/>
-          </w:tcPr>
-          <w:p>
-            <w:r>
-              <w:t>System</w:t>
-            </w:r>
-          </w:p>
-        </w:tc>
-        <w:tc>
-          <w:tcPr>
-            <w:tcW w:w="1558" w:type="dxa"/>
-          </w:tcPr>
-          <w:p>
-            <w:r>
-              <w:t>Order item</w:t>
-            </w:r>
-          </w:p>
-        </w:tc>
-        <w:tc>
-          <w:tcPr>
-            <w:tcW w:w="1559" w:type="dxa"/>
-          </w:tcPr>
-          <w:p>
-            <w:r>
-              <w:t>Order details</w:t>
-            </w:r>
-          </w:p>
-        </w:tc>
-        <w:tc>
-          <w:tcPr>
-            <w:tcW w:w="1559" w:type="dxa"/>
-          </w:tcPr>
-          <w:p>
-            <w:r>
-              <w:t>Supplier</w:t>
-            </w:r>
-          </w:p>
-        </w:tc>
-      </w:tr>
-      <w:tr>
-        <w:tc>
-          <w:tcPr>
-            <w:tcW w:w="1558" w:type="dxa"/>
-          </w:tcPr>
-          <w:p>
-            <w:r>
-              <w:t>Supplier verify the item availability</w:t>
-            </w:r>
-          </w:p>
-        </w:tc>
-        <w:tc>
-          <w:tcPr>
-            <w:tcW w:w="1558" w:type="dxa"/>
-          </w:tcPr>
-          <w:p>
-            <w:r>
-              <w:t>Item availability</w:t>
-            </w:r>
-          </w:p>
-        </w:tc>
-        <w:tc>
-          <w:tcPr>
-            <w:tcW w:w="1558" w:type="dxa"/>
-          </w:tcPr>
-          <w:p>
-            <w:r>
-              <w:t>Supplier</w:t>
-            </w:r>
-          </w:p>
-        </w:tc>
-        <w:tc>
-          <w:tcPr>
-            <w:tcW w:w="1558" w:type="dxa"/>
-          </w:tcPr>
-          <w:p>
-            <w:r>
-              <w:t>Verify the availability of the item</w:t>
-            </w:r>
-          </w:p>
-        </w:tc>
-        <w:tc>
-          <w:tcPr>
-            <w:tcW w:w="1559" w:type="dxa"/>
-          </w:tcPr>
-          <w:p>
-            <w:r>
-              <w:t>Availability status</w:t>
-            </w:r>
-          </w:p>
-        </w:tc>
-        <w:tc>
-          <w:tcPr>
-            <w:tcW w:w="1559" w:type="dxa"/>
-          </w:tcPr>
-          <w:p>
-            <w:r>
-              <w:t xml:space="preserve"> Supplier’s </w:t>
-            </w:r>
-            <w:r>
-              <w:t>System</w:t>
-            </w:r>
-          </w:p>
-        </w:tc>
-      </w:tr>
-      <w:tr>
-        <w:tc>
-          <w:tcPr>
-            <w:tcW w:w="1558" w:type="dxa"/>
-          </w:tcPr>
-          <w:p>
-            <w:r>
-              <w:t>Supplier received payment</w:t>
-            </w:r>
-          </w:p>
-        </w:tc>
-        <w:tc>
-          <w:tcPr>
-            <w:tcW w:w="1558" w:type="dxa"/>
-          </w:tcPr>
-          <w:p>
-            <w:r>
-              <w:t>Payment</w:t>
-            </w:r>
-          </w:p>
-        </w:tc>
-        <w:tc>
-          <w:tcPr>
-            <w:tcW w:w="1558" w:type="dxa"/>
-          </w:tcPr>
-          <w:p>
-            <w:r>
-              <w:t>Logistic</w:t>
-            </w:r>
-          </w:p>
-        </w:tc>
-        <w:tc>
-          <w:tcPr>
-            <w:tcW w:w="1558" w:type="dxa"/>
-          </w:tcPr>
-          <w:p>
-            <w:r>
-              <w:t>Received payment</w:t>
-            </w:r>
-          </w:p>
-        </w:tc>
-        <w:tc>
-          <w:tcPr>
-            <w:tcW w:w="1559" w:type="dxa"/>
-          </w:tcPr>
-          <w:p>
-            <w:r>
-              <w:t>Payment details</w:t>
-            </w:r>
-          </w:p>
-        </w:tc>
-        <w:tc>
-          <w:tcPr>
-            <w:tcW w:w="1559" w:type="dxa"/>
-          </w:tcPr>
-          <w:p>
-            <w:r>
-              <w:t>Supplier</w:t>
-            </w:r>
-          </w:p>
-        </w:tc>
-      </w:tr>
-      <w:tr>
-        <w:tc>
-          <w:tcPr>
-            <w:tcW w:w="1558" w:type="dxa"/>
-          </w:tcPr>
-          <w:p>
-            <w:r>
-              <w:t>Supplier deliver</w:t>
-            </w:r>
-            <w:r>
-              <w:t>s the</w:t>
-            </w:r>
-            <w:r>
-              <w:t xml:space="preserve"> item</w:t>
-            </w:r>
-          </w:p>
-        </w:tc>
-        <w:tc>
-          <w:tcPr>
-            <w:tcW w:w="1558" w:type="dxa"/>
-          </w:tcPr>
-          <w:p>
-            <w:r>
-              <w:t>Shipping</w:t>
-            </w:r>
-          </w:p>
-        </w:tc>
-        <w:tc>
-          <w:tcPr>
-            <w:tcW w:w="1558" w:type="dxa"/>
-          </w:tcPr>
-          <w:p>
-            <w:r>
-              <w:t>Supplier</w:t>
-            </w:r>
-          </w:p>
-        </w:tc>
-        <w:tc>
-          <w:tcPr>
-            <w:tcW w:w="1558" w:type="dxa"/>
-          </w:tcPr>
-          <w:p>
-            <w:r>
-              <w:t>Delivery of logistic order</w:t>
-            </w:r>
-          </w:p>
-        </w:tc>
-        <w:tc>
-          <w:tcPr>
-            <w:tcW w:w="1559" w:type="dxa"/>
-          </w:tcPr>
-          <w:p>
-            <w:r>
-              <w:t>Shipping details</w:t>
-            </w:r>
-          </w:p>
-        </w:tc>
-        <w:tc>
-          <w:tcPr>
-            <w:tcW w:w="1559" w:type="dxa"/>
-          </w:tcPr>
-          <w:p>
-            <w:r>
-              <w:t>Logistic</w:t>
-            </w:r>
-          </w:p>
-        </w:tc>
-      </w:tr>
-    </w:tbl>
-    <w:p/>
-    <w:p/>
-    <w:p/>
-    <w:p/>
-    <w:p/>
-    <w:p/>
-    <w:p/>
     <w:p/>
     <w:p/>
     <w:p/>
@@ -1411,7 +821,6 @@
         <w:rPr>
           <w:noProof/>
         </w:rPr>
-        <w:lastRenderedPageBreak/>
         <w:drawing>
           <wp:inline distT="0" distB="0" distL="0" distR="0">
             <wp:extent cx="5943600" cy="4624070"/>
@@ -1485,7 +894,6 @@
           </w:tcPr>
           <w:p>
             <w:r>
-              <w:lastRenderedPageBreak/>
               <w:t>Use case name:</w:t>
             </w:r>
           </w:p>
@@ -2086,8 +1494,6 @@
             <w:r>
               <w:t>order detail</w:t>
             </w:r>
-            <w:bookmarkStart w:id="0" w:name="_GoBack"/>
-            <w:bookmarkEnd w:id="0"/>
           </w:p>
         </w:tc>
       </w:tr>
@@ -2702,6 +2108,7 @@
           </w:tcPr>
           <w:p>
             <w:r>
+              <w:lastRenderedPageBreak/>
               <w:t>Exception Conditions:</w:t>
             </w:r>
           </w:p>

</xml_diff>

<commit_message>
editing of use case full description
</commit_message>
<xml_diff>
--- a/JIT Ordering System/New Microsoft Word Document.docx
+++ b/JIT Ordering System/New Microsoft Word Document.docx
@@ -375,8 +375,6 @@
             <w:tcW w:w="1558" w:type="dxa"/>
           </w:tcPr>
           <w:p>
-            <w:bookmarkStart w:id="0" w:name="_GoBack"/>
-            <w:bookmarkEnd w:id="0"/>
             <w:r>
               <w:t xml:space="preserve">Customer  </w:t>
             </w:r>
@@ -884,8 +882,8 @@
       </w:tblPr>
       <w:tblGrid>
         <w:gridCol w:w="1896"/>
-        <w:gridCol w:w="3726"/>
-        <w:gridCol w:w="3728"/>
+        <w:gridCol w:w="3724"/>
+        <w:gridCol w:w="3730"/>
       </w:tblGrid>
       <w:tr>
         <w:tc>
@@ -1021,7 +1019,11 @@
             <w:tcW w:w="7661" w:type="dxa"/>
             <w:gridSpan w:val="2"/>
           </w:tcPr>
-          <w:p/>
+          <w:p>
+            <w:r>
+              <w:t>Customer create an account</w:t>
+            </w:r>
+          </w:p>
         </w:tc>
       </w:tr>
       <w:tr>
@@ -1042,7 +1044,7 @@
           </w:tcPr>
           <w:p>
             <w:r>
-              <w:t xml:space="preserve">Owner </w:t>
+              <w:t>Owner, Customer</w:t>
             </w:r>
           </w:p>
         </w:tc>
@@ -1118,13 +1120,7 @@
           </w:p>
           <w:p>
             <w:r>
-              <w:t xml:space="preserve">1.) Customer </w:t>
-            </w:r>
-            <w:r>
-              <w:t>checks item availability in the system</w:t>
-            </w:r>
-            <w:r>
-              <w:t>.</w:t>
+              <w:t>1.) Customer log in to the system</w:t>
             </w:r>
           </w:p>
           <w:p>
@@ -1138,10 +1134,7 @@
               <w:t xml:space="preserve"> </w:t>
             </w:r>
             <w:r>
-              <w:t>Check</w:t>
-            </w:r>
-            <w:r>
-              <w:t xml:space="preserve"> product availability and price.</w:t>
+              <w:t>Customer view item catalog</w:t>
             </w:r>
           </w:p>
         </w:tc>
@@ -1157,7 +1150,6 @@
               <w:t>System</w:t>
             </w:r>
           </w:p>
-          <w:p/>
           <w:p>
             <w:r>
               <w:t>1.1)System sends the item info</w:t>
@@ -1183,12 +1175,12 @@
           </w:tcPr>
           <w:p>
             <w:r>
-              <w:t>No customer</w:t>
-            </w:r>
-          </w:p>
-          <w:p>
-            <w:r>
-              <w:t>The product is not available</w:t>
+              <w:t>If there’s a customer but doesn’t have an account</w:t>
+            </w:r>
+          </w:p>
+          <w:p>
+            <w:r>
+              <w:t>If the product is not available</w:t>
             </w:r>
           </w:p>
         </w:tc>
@@ -1203,8 +1195,8 @@
       </w:tblPr>
       <w:tblGrid>
         <w:gridCol w:w="1896"/>
-        <w:gridCol w:w="3721"/>
-        <w:gridCol w:w="3733"/>
+        <w:gridCol w:w="3722"/>
+        <w:gridCol w:w="3732"/>
       </w:tblGrid>
       <w:tr>
         <w:tc>
@@ -1341,9 +1333,22 @@
             <w:gridSpan w:val="2"/>
           </w:tcPr>
           <w:p>
-            <w:r>
-              <w:t>Inquires item availability</w:t>
-            </w:r>
+            <w:pPr>
+              <w:rPr>
+                <w:b/>
+              </w:rPr>
+            </w:pPr>
+            <w:r>
+              <w:t>Customer create an account</w:t>
+            </w:r>
+            <w:r>
+              <w:t xml:space="preserve">, </w:t>
+            </w:r>
+            <w:r>
+              <w:t>Check item availability</w:t>
+            </w:r>
+            <w:bookmarkStart w:id="0" w:name="_GoBack"/>
+            <w:bookmarkEnd w:id="0"/>
           </w:p>
         </w:tc>
       </w:tr>
@@ -1366,6 +1371,9 @@
           <w:p>
             <w:r>
               <w:t>Owner</w:t>
+            </w:r>
+            <w:r>
+              <w:t>, Customer</w:t>
             </w:r>
           </w:p>
         </w:tc>
@@ -1447,20 +1455,7 @@
               <w:t>orders the item from the system.</w:t>
             </w:r>
           </w:p>
-          <w:p>
-            <w:r>
-              <w:t xml:space="preserve">2.) The </w:t>
-            </w:r>
-            <w:r>
-              <w:t xml:space="preserve">customer receives </w:t>
-            </w:r>
-            <w:r>
-              <w:t>order details</w:t>
-            </w:r>
-            <w:r>
-              <w:t>.</w:t>
-            </w:r>
-          </w:p>
+          <w:p/>
         </w:tc>
         <w:tc>
           <w:tcPr>
@@ -1484,15 +1479,7 @@
               </w:numPr>
             </w:pPr>
             <w:r>
-              <w:t>The system will give the order details to the supplier.</w:t>
-            </w:r>
-          </w:p>
-          <w:p>
-            <w:r>
-              <w:t xml:space="preserve">2.1)The system sends the </w:t>
-            </w:r>
-            <w:r>
-              <w:t>order detail</w:t>
+              <w:t>System will process the order to the supplier</w:t>
             </w:r>
           </w:p>
         </w:tc>
@@ -1516,6 +1503,11 @@
           <w:p>
             <w:r>
               <w:t>No customer</w:t>
+            </w:r>
+          </w:p>
+          <w:p>
+            <w:r>
+              <w:t>If the product is not available</w:t>
             </w:r>
           </w:p>
         </w:tc>
@@ -2108,7 +2100,6 @@
           </w:tcPr>
           <w:p>
             <w:r>
-              <w:lastRenderedPageBreak/>
               <w:t>Exception Conditions:</w:t>
             </w:r>
           </w:p>

</xml_diff>

<commit_message>
revision of event tables, use case & use case full
</commit_message>
<xml_diff>
--- a/JIT Ordering System/New Microsoft Word Document.docx
+++ b/JIT Ordering System/New Microsoft Word Document.docx
@@ -5,17 +5,18 @@
     <w:p>
       <w:pPr>
         <w:pStyle w:val="Heading1"/>
+        <w:jc w:val="center"/>
       </w:pPr>
       <w:r>
         <w:t>J.I.T Ordering System</w:t>
       </w:r>
     </w:p>
     <w:p>
+      <w:pPr>
+        <w:jc w:val="center"/>
+      </w:pPr>
       <w:r>
-        <w:t xml:space="preserve">Event table for the </w:t>
-      </w:r>
-      <w:r>
-        <w:t xml:space="preserve">Customer  </w:t>
+        <w:t>Event table for the Customer</w:t>
       </w:r>
     </w:p>
     <w:tbl>
@@ -38,6 +39,9 @@
             <w:tcW w:w="1558" w:type="dxa"/>
           </w:tcPr>
           <w:p>
+            <w:pPr>
+              <w:jc w:val="center"/>
+            </w:pPr>
             <w:r>
               <w:t>Event</w:t>
             </w:r>
@@ -48,6 +52,9 @@
             <w:tcW w:w="1558" w:type="dxa"/>
           </w:tcPr>
           <w:p>
+            <w:pPr>
+              <w:jc w:val="center"/>
+            </w:pPr>
             <w:r>
               <w:t>Trigger</w:t>
             </w:r>
@@ -58,6 +65,9 @@
             <w:tcW w:w="1558" w:type="dxa"/>
           </w:tcPr>
           <w:p>
+            <w:pPr>
+              <w:jc w:val="center"/>
+            </w:pPr>
             <w:r>
               <w:t>Source</w:t>
             </w:r>
@@ -68,8 +78,11 @@
             <w:tcW w:w="1558" w:type="dxa"/>
           </w:tcPr>
           <w:p>
-            <w:r>
-              <w:t xml:space="preserve">Use Case </w:t>
+            <w:pPr>
+              <w:jc w:val="center"/>
+            </w:pPr>
+            <w:r>
+              <w:t>Use Case</w:t>
             </w:r>
           </w:p>
         </w:tc>
@@ -78,6 +91,9 @@
             <w:tcW w:w="1559" w:type="dxa"/>
           </w:tcPr>
           <w:p>
+            <w:pPr>
+              <w:jc w:val="center"/>
+            </w:pPr>
             <w:r>
               <w:t>Response</w:t>
             </w:r>
@@ -88,6 +104,9 @@
             <w:tcW w:w="1559" w:type="dxa"/>
           </w:tcPr>
           <w:p>
+            <w:pPr>
+              <w:jc w:val="center"/>
+            </w:pPr>
             <w:r>
               <w:t>Destination</w:t>
             </w:r>
@@ -100,6 +119,9 @@
             <w:tcW w:w="1558" w:type="dxa"/>
           </w:tcPr>
           <w:p>
+            <w:pPr>
+              <w:jc w:val="center"/>
+            </w:pPr>
             <w:r>
               <w:t>Customer  creates an account</w:t>
             </w:r>
@@ -110,8 +132,11 @@
             <w:tcW w:w="1558" w:type="dxa"/>
           </w:tcPr>
           <w:p>
-            <w:r>
-              <w:t>Account</w:t>
+            <w:pPr>
+              <w:jc w:val="center"/>
+            </w:pPr>
+            <w:r>
+              <w:t>Creation of Account</w:t>
             </w:r>
           </w:p>
         </w:tc>
@@ -120,8 +145,11 @@
             <w:tcW w:w="1558" w:type="dxa"/>
           </w:tcPr>
           <w:p>
-            <w:r>
-              <w:t xml:space="preserve">Customer  </w:t>
+            <w:pPr>
+              <w:jc w:val="center"/>
+            </w:pPr>
+            <w:r>
+              <w:t>Customer</w:t>
             </w:r>
           </w:p>
         </w:tc>
@@ -130,8 +158,11 @@
             <w:tcW w:w="1558" w:type="dxa"/>
           </w:tcPr>
           <w:p>
-            <w:r>
-              <w:t>Creation of account</w:t>
+            <w:pPr>
+              <w:jc w:val="center"/>
+            </w:pPr>
+            <w:r>
+              <w:t>Creation of Account</w:t>
             </w:r>
           </w:p>
         </w:tc>
@@ -140,6 +171,9 @@
             <w:tcW w:w="1559" w:type="dxa"/>
           </w:tcPr>
           <w:p>
+            <w:pPr>
+              <w:jc w:val="center"/>
+            </w:pPr>
             <w:r>
               <w:t>Account details</w:t>
             </w:r>
@@ -150,6 +184,9 @@
             <w:tcW w:w="1559" w:type="dxa"/>
           </w:tcPr>
           <w:p>
+            <w:pPr>
+              <w:jc w:val="center"/>
+            </w:pPr>
             <w:r>
               <w:t>System</w:t>
             </w:r>
@@ -162,17 +199,11 @@
             <w:tcW w:w="1558" w:type="dxa"/>
           </w:tcPr>
           <w:p>
-            <w:r>
-              <w:t xml:space="preserve">Customer  </w:t>
-            </w:r>
-            <w:r>
-              <w:t>inquiries about the item</w:t>
-            </w:r>
-            <w:r>
-              <w:t xml:space="preserve"> in</w:t>
-            </w:r>
-            <w:r>
-              <w:t xml:space="preserve"> the system</w:t>
+            <w:pPr>
+              <w:jc w:val="center"/>
+            </w:pPr>
+            <w:r>
+              <w:t>Customer  inquiries about the item</w:t>
             </w:r>
           </w:p>
         </w:tc>
@@ -181,8 +212,11 @@
             <w:tcW w:w="1558" w:type="dxa"/>
           </w:tcPr>
           <w:p>
-            <w:r>
-              <w:t>Item inquiry</w:t>
+            <w:pPr>
+              <w:jc w:val="center"/>
+            </w:pPr>
+            <w:r>
+              <w:t>Item Inquiry</w:t>
             </w:r>
           </w:p>
         </w:tc>
@@ -191,8 +225,11 @@
             <w:tcW w:w="1558" w:type="dxa"/>
           </w:tcPr>
           <w:p>
-            <w:r>
-              <w:t xml:space="preserve">Customer  </w:t>
+            <w:pPr>
+              <w:jc w:val="center"/>
+            </w:pPr>
+            <w:r>
+              <w:t>Customer</w:t>
             </w:r>
           </w:p>
         </w:tc>
@@ -201,6 +238,9 @@
             <w:tcW w:w="1558" w:type="dxa"/>
           </w:tcPr>
           <w:p>
+            <w:pPr>
+              <w:jc w:val="center"/>
+            </w:pPr>
             <w:r>
               <w:t>Check item availability</w:t>
             </w:r>
@@ -211,6 +251,9 @@
             <w:tcW w:w="1559" w:type="dxa"/>
           </w:tcPr>
           <w:p>
+            <w:pPr>
+              <w:jc w:val="center"/>
+            </w:pPr>
             <w:r>
               <w:t>Availability status</w:t>
             </w:r>
@@ -221,6 +264,9 @@
             <w:tcW w:w="1559" w:type="dxa"/>
           </w:tcPr>
           <w:p>
+            <w:pPr>
+              <w:jc w:val="center"/>
+            </w:pPr>
             <w:r>
               <w:t>System</w:t>
             </w:r>
@@ -233,14 +279,11 @@
             <w:tcW w:w="1558" w:type="dxa"/>
           </w:tcPr>
           <w:p>
-            <w:r>
-              <w:t xml:space="preserve">Customer  </w:t>
-            </w:r>
-            <w:r>
-              <w:t>order item</w:t>
-            </w:r>
-            <w:r>
-              <w:t xml:space="preserve"> to the system</w:t>
+            <w:pPr>
+              <w:jc w:val="center"/>
+            </w:pPr>
+            <w:r>
+              <w:t>Customer  order item</w:t>
             </w:r>
           </w:p>
         </w:tc>
@@ -249,8 +292,11 @@
             <w:tcW w:w="1558" w:type="dxa"/>
           </w:tcPr>
           <w:p>
-            <w:r>
-              <w:t>Order</w:t>
+            <w:pPr>
+              <w:jc w:val="center"/>
+            </w:pPr>
+            <w:r>
+              <w:t>Order item</w:t>
             </w:r>
           </w:p>
         </w:tc>
@@ -259,8 +305,11 @@
             <w:tcW w:w="1558" w:type="dxa"/>
           </w:tcPr>
           <w:p>
-            <w:r>
-              <w:t xml:space="preserve">Customer  </w:t>
+            <w:pPr>
+              <w:jc w:val="center"/>
+            </w:pPr>
+            <w:r>
+              <w:t>Customer</w:t>
             </w:r>
           </w:p>
         </w:tc>
@@ -269,6 +318,9 @@
             <w:tcW w:w="1558" w:type="dxa"/>
           </w:tcPr>
           <w:p>
+            <w:pPr>
+              <w:jc w:val="center"/>
+            </w:pPr>
             <w:r>
               <w:t>Order of item</w:t>
             </w:r>
@@ -279,6 +331,9 @@
             <w:tcW w:w="1559" w:type="dxa"/>
           </w:tcPr>
           <w:p>
+            <w:pPr>
+              <w:jc w:val="center"/>
+            </w:pPr>
             <w:r>
               <w:t>Order details</w:t>
             </w:r>
@@ -289,59 +344,225 @@
             <w:tcW w:w="1559" w:type="dxa"/>
           </w:tcPr>
           <w:p>
+            <w:pPr>
+              <w:jc w:val="center"/>
+            </w:pPr>
+            <w:r>
+              <w:t>System, Supplier</w:t>
+            </w:r>
+          </w:p>
+        </w:tc>
+      </w:tr>
+      <w:tr>
+        <w:tc>
+          <w:tcPr>
+            <w:tcW w:w="1558" w:type="dxa"/>
+          </w:tcPr>
+          <w:p>
+            <w:pPr>
+              <w:jc w:val="center"/>
+            </w:pPr>
+            <w:r>
+              <w:t>Customer  cancel order</w:t>
+            </w:r>
+          </w:p>
+        </w:tc>
+        <w:tc>
+          <w:tcPr>
+            <w:tcW w:w="1558" w:type="dxa"/>
+          </w:tcPr>
+          <w:p>
+            <w:pPr>
+              <w:jc w:val="center"/>
+            </w:pPr>
+            <w:r>
+              <w:t>Cancel Order</w:t>
+            </w:r>
+          </w:p>
+        </w:tc>
+        <w:tc>
+          <w:tcPr>
+            <w:tcW w:w="1558" w:type="dxa"/>
+          </w:tcPr>
+          <w:p>
+            <w:pPr>
+              <w:jc w:val="center"/>
+            </w:pPr>
+            <w:r>
+              <w:t>Customer</w:t>
+            </w:r>
+          </w:p>
+        </w:tc>
+        <w:tc>
+          <w:tcPr>
+            <w:tcW w:w="1558" w:type="dxa"/>
+          </w:tcPr>
+          <w:p>
+            <w:pPr>
+              <w:jc w:val="center"/>
+            </w:pPr>
+            <w:r>
+              <w:t>Cancel of order</w:t>
+            </w:r>
+          </w:p>
+        </w:tc>
+        <w:tc>
+          <w:tcPr>
+            <w:tcW w:w="1559" w:type="dxa"/>
+          </w:tcPr>
+          <w:p>
+            <w:pPr>
+              <w:jc w:val="center"/>
+            </w:pPr>
+            <w:r>
+              <w:t>Cancelation of order</w:t>
+            </w:r>
+          </w:p>
+        </w:tc>
+        <w:tc>
+          <w:tcPr>
+            <w:tcW w:w="1559" w:type="dxa"/>
+          </w:tcPr>
+          <w:p>
+            <w:pPr>
+              <w:jc w:val="center"/>
+            </w:pPr>
+            <w:r>
+              <w:t>System, Supplier</w:t>
+            </w:r>
+          </w:p>
+        </w:tc>
+      </w:tr>
+      <w:tr>
+        <w:tc>
+          <w:tcPr>
+            <w:tcW w:w="1558" w:type="dxa"/>
+          </w:tcPr>
+          <w:p>
+            <w:pPr>
+              <w:jc w:val="center"/>
+            </w:pPr>
+            <w:r>
+              <w:t>Customer pay the item ordered</w:t>
+            </w:r>
+          </w:p>
+        </w:tc>
+        <w:tc>
+          <w:tcPr>
+            <w:tcW w:w="1558" w:type="dxa"/>
+          </w:tcPr>
+          <w:p>
+            <w:pPr>
+              <w:jc w:val="center"/>
+            </w:pPr>
+            <w:r>
+              <w:t>Payment</w:t>
+            </w:r>
+          </w:p>
+        </w:tc>
+        <w:tc>
+          <w:tcPr>
+            <w:tcW w:w="1558" w:type="dxa"/>
+          </w:tcPr>
+          <w:p>
+            <w:pPr>
+              <w:jc w:val="center"/>
+            </w:pPr>
+            <w:r>
+              <w:t>Customer</w:t>
+            </w:r>
+          </w:p>
+        </w:tc>
+        <w:tc>
+          <w:tcPr>
+            <w:tcW w:w="1558" w:type="dxa"/>
+          </w:tcPr>
+          <w:p>
+            <w:pPr>
+              <w:jc w:val="center"/>
+            </w:pPr>
+            <w:r>
+              <w:t>Payment</w:t>
+            </w:r>
+          </w:p>
+        </w:tc>
+        <w:tc>
+          <w:tcPr>
+            <w:tcW w:w="1559" w:type="dxa"/>
+          </w:tcPr>
+          <w:p>
+            <w:pPr>
+              <w:jc w:val="center"/>
+            </w:pPr>
+            <w:r>
+              <w:t>Payment details</w:t>
+            </w:r>
+          </w:p>
+        </w:tc>
+        <w:tc>
+          <w:tcPr>
+            <w:tcW w:w="1559" w:type="dxa"/>
+          </w:tcPr>
+          <w:p>
+            <w:pPr>
+              <w:jc w:val="center"/>
+            </w:pPr>
+            <w:r>
+              <w:t>System, Supplier</w:t>
+            </w:r>
+          </w:p>
+        </w:tc>
+      </w:tr>
+      <w:tr>
+        <w:tc>
+          <w:tcPr>
+            <w:tcW w:w="1558" w:type="dxa"/>
+          </w:tcPr>
+          <w:p>
+            <w:pPr>
+              <w:jc w:val="center"/>
+            </w:pPr>
+            <w:r>
+              <w:t>Customer  receives invoice</w:t>
+            </w:r>
+          </w:p>
+        </w:tc>
+        <w:tc>
+          <w:tcPr>
+            <w:tcW w:w="1558" w:type="dxa"/>
+          </w:tcPr>
+          <w:p>
+            <w:pPr>
+              <w:jc w:val="center"/>
+            </w:pPr>
+            <w:r>
+              <w:t>Invoice</w:t>
+            </w:r>
+          </w:p>
+        </w:tc>
+        <w:tc>
+          <w:tcPr>
+            <w:tcW w:w="1558" w:type="dxa"/>
+          </w:tcPr>
+          <w:p>
+            <w:pPr>
+              <w:jc w:val="center"/>
+            </w:pPr>
             <w:r>
               <w:t>System</w:t>
             </w:r>
-            <w:r>
-              <w:t>, Supplier</w:t>
-            </w:r>
-          </w:p>
-        </w:tc>
-      </w:tr>
-      <w:tr>
+          </w:p>
+        </w:tc>
         <w:tc>
           <w:tcPr>
             <w:tcW w:w="1558" w:type="dxa"/>
           </w:tcPr>
           <w:p>
-            <w:r>
-              <w:t xml:space="preserve">Customer  </w:t>
-            </w:r>
-            <w:r>
-              <w:t>cancel order</w:t>
-            </w:r>
-            <w:r>
-              <w:t xml:space="preserve"> to the system</w:t>
-            </w:r>
-          </w:p>
-        </w:tc>
-        <w:tc>
-          <w:tcPr>
-            <w:tcW w:w="1558" w:type="dxa"/>
-          </w:tcPr>
-          <w:p>
-            <w:r>
-              <w:t>Cancel order</w:t>
-            </w:r>
-          </w:p>
-        </w:tc>
-        <w:tc>
-          <w:tcPr>
-            <w:tcW w:w="1558" w:type="dxa"/>
-          </w:tcPr>
-          <w:p>
-            <w:r>
-              <w:t xml:space="preserve">Customer  </w:t>
-            </w:r>
-          </w:p>
-        </w:tc>
-        <w:tc>
-          <w:tcPr>
-            <w:tcW w:w="1558" w:type="dxa"/>
-          </w:tcPr>
-          <w:p>
-            <w:r>
-              <w:t>Cancel of order</w:t>
+            <w:pPr>
+              <w:jc w:val="center"/>
+            </w:pPr>
+            <w:r>
+              <w:t>Received invoice</w:t>
             </w:r>
           </w:p>
         </w:tc>
@@ -350,8 +571,11 @@
             <w:tcW w:w="1559" w:type="dxa"/>
           </w:tcPr>
           <w:p>
-            <w:r>
-              <w:t>Cancelation of order</w:t>
+            <w:pPr>
+              <w:jc w:val="center"/>
+            </w:pPr>
+            <w:r>
+              <w:t>Invoice</w:t>
             </w:r>
           </w:p>
         </w:tc>
@@ -360,153 +584,11 @@
             <w:tcW w:w="1559" w:type="dxa"/>
           </w:tcPr>
           <w:p>
-            <w:r>
-              <w:t>System</w:t>
-            </w:r>
-            <w:r>
-              <w:t>, Supplier</w:t>
-            </w:r>
-          </w:p>
-        </w:tc>
-      </w:tr>
-      <w:tr>
-        <w:tc>
-          <w:tcPr>
-            <w:tcW w:w="1558" w:type="dxa"/>
-          </w:tcPr>
-          <w:p>
-            <w:r>
-              <w:t xml:space="preserve">Customer  </w:t>
-            </w:r>
-            <w:r>
-              <w:t>pay the item</w:t>
-            </w:r>
-            <w:r>
-              <w:t xml:space="preserve"> to the system</w:t>
-            </w:r>
-          </w:p>
-        </w:tc>
-        <w:tc>
-          <w:tcPr>
-            <w:tcW w:w="1558" w:type="dxa"/>
-          </w:tcPr>
-          <w:p>
-            <w:r>
-              <w:t>Payment</w:t>
-            </w:r>
-          </w:p>
-        </w:tc>
-        <w:tc>
-          <w:tcPr>
-            <w:tcW w:w="1558" w:type="dxa"/>
-          </w:tcPr>
-          <w:p>
-            <w:r>
-              <w:t xml:space="preserve">Customer  </w:t>
-            </w:r>
-          </w:p>
-        </w:tc>
-        <w:tc>
-          <w:tcPr>
-            <w:tcW w:w="1558" w:type="dxa"/>
-          </w:tcPr>
-          <w:p>
-            <w:r>
-              <w:t>Pay item ordered</w:t>
-            </w:r>
-          </w:p>
-        </w:tc>
-        <w:tc>
-          <w:tcPr>
-            <w:tcW w:w="1559" w:type="dxa"/>
-          </w:tcPr>
-          <w:p>
-            <w:r>
-              <w:t>Payment details</w:t>
-            </w:r>
-          </w:p>
-        </w:tc>
-        <w:tc>
-          <w:tcPr>
-            <w:tcW w:w="1559" w:type="dxa"/>
-          </w:tcPr>
-          <w:p>
-            <w:r>
-              <w:t>System</w:t>
-            </w:r>
-            <w:r>
-              <w:t>, Supplier</w:t>
-            </w:r>
-          </w:p>
-        </w:tc>
-      </w:tr>
-      <w:tr>
-        <w:tc>
-          <w:tcPr>
-            <w:tcW w:w="1558" w:type="dxa"/>
-          </w:tcPr>
-          <w:p>
-            <w:r>
-              <w:t xml:space="preserve">Customer  </w:t>
-            </w:r>
-            <w:r>
-              <w:t xml:space="preserve">receives </w:t>
-            </w:r>
-            <w:r>
-              <w:t>invoice</w:t>
-            </w:r>
-            <w:r>
-              <w:t xml:space="preserve"> </w:t>
-            </w:r>
-          </w:p>
-        </w:tc>
-        <w:tc>
-          <w:tcPr>
-            <w:tcW w:w="1558" w:type="dxa"/>
-          </w:tcPr>
-          <w:p>
-            <w:r>
-              <w:t>Invoice</w:t>
-            </w:r>
-          </w:p>
-        </w:tc>
-        <w:tc>
-          <w:tcPr>
-            <w:tcW w:w="1558" w:type="dxa"/>
-          </w:tcPr>
-          <w:p>
-            <w:r>
-              <w:t>System</w:t>
-            </w:r>
-          </w:p>
-        </w:tc>
-        <w:tc>
-          <w:tcPr>
-            <w:tcW w:w="1558" w:type="dxa"/>
-          </w:tcPr>
-          <w:p>
-            <w:r>
-              <w:t>Received invoice</w:t>
-            </w:r>
-          </w:p>
-        </w:tc>
-        <w:tc>
-          <w:tcPr>
-            <w:tcW w:w="1559" w:type="dxa"/>
-          </w:tcPr>
-          <w:p>
-            <w:r>
-              <w:t>Invoice</w:t>
-            </w:r>
-          </w:p>
-        </w:tc>
-        <w:tc>
-          <w:tcPr>
-            <w:tcW w:w="1559" w:type="dxa"/>
-          </w:tcPr>
-          <w:p>
-            <w:r>
-              <w:t xml:space="preserve">Customer  </w:t>
+            <w:pPr>
+              <w:jc w:val="center"/>
+            </w:pPr>
+            <w:r>
+              <w:t>Customer</w:t>
             </w:r>
           </w:p>
         </w:tc>
@@ -520,11 +602,11 @@
             <w:tcW w:w="1558" w:type="dxa"/>
           </w:tcPr>
           <w:p>
-            <w:r>
-              <w:t xml:space="preserve">Customer  </w:t>
-            </w:r>
-            <w:r>
-              <w:t>receives the item</w:t>
+            <w:pPr>
+              <w:jc w:val="center"/>
+            </w:pPr>
+            <w:r>
+              <w:t>Customer  receives the item</w:t>
             </w:r>
           </w:p>
         </w:tc>
@@ -533,8 +615,11 @@
             <w:tcW w:w="1558" w:type="dxa"/>
           </w:tcPr>
           <w:p>
-            <w:r>
-              <w:t>Item</w:t>
+            <w:pPr>
+              <w:jc w:val="center"/>
+            </w:pPr>
+            <w:r>
+              <w:t>Received Item</w:t>
             </w:r>
           </w:p>
         </w:tc>
@@ -543,6 +628,9 @@
             <w:tcW w:w="1558" w:type="dxa"/>
           </w:tcPr>
           <w:p>
+            <w:pPr>
+              <w:jc w:val="center"/>
+            </w:pPr>
             <w:r>
               <w:t>Logistics</w:t>
             </w:r>
@@ -553,6 +641,9 @@
             <w:tcW w:w="1558" w:type="dxa"/>
           </w:tcPr>
           <w:p>
+            <w:pPr>
+              <w:jc w:val="center"/>
+            </w:pPr>
             <w:r>
               <w:t>Received item</w:t>
             </w:r>
@@ -563,6 +654,9 @@
             <w:tcW w:w="1559" w:type="dxa"/>
           </w:tcPr>
           <w:p>
+            <w:pPr>
+              <w:jc w:val="center"/>
+            </w:pPr>
             <w:r>
               <w:t>Item details</w:t>
             </w:r>
@@ -573,20 +667,27 @@
             <w:tcW w:w="1559" w:type="dxa"/>
           </w:tcPr>
           <w:p>
-            <w:r>
-              <w:t xml:space="preserve">Customer  </w:t>
+            <w:pPr>
+              <w:jc w:val="center"/>
+            </w:pPr>
+            <w:r>
+              <w:t>Customer</w:t>
             </w:r>
           </w:p>
         </w:tc>
       </w:tr>
     </w:tbl>
-    <w:p/>
     <w:p>
+      <w:pPr>
+        <w:jc w:val="center"/>
+      </w:pPr>
+    </w:p>
+    <w:p>
+      <w:pPr>
+        <w:jc w:val="center"/>
+      </w:pPr>
       <w:r>
-        <w:t xml:space="preserve">Event table for </w:t>
-      </w:r>
-      <w:r>
-        <w:t>the Logistic System</w:t>
+        <w:t>Event table for the Logistic System</w:t>
       </w:r>
     </w:p>
     <w:tbl>
@@ -609,8 +710,11 @@
             <w:tcW w:w="1558" w:type="dxa"/>
           </w:tcPr>
           <w:p>
-            <w:r>
-              <w:t xml:space="preserve">Event </w:t>
+            <w:pPr>
+              <w:jc w:val="center"/>
+            </w:pPr>
+            <w:r>
+              <w:t>Event</w:t>
             </w:r>
           </w:p>
         </w:tc>
@@ -619,6 +723,9 @@
             <w:tcW w:w="1558" w:type="dxa"/>
           </w:tcPr>
           <w:p>
+            <w:pPr>
+              <w:jc w:val="center"/>
+            </w:pPr>
             <w:r>
               <w:t>Trigger</w:t>
             </w:r>
@@ -629,6 +736,9 @@
             <w:tcW w:w="1558" w:type="dxa"/>
           </w:tcPr>
           <w:p>
+            <w:pPr>
+              <w:jc w:val="center"/>
+            </w:pPr>
             <w:r>
               <w:t>Source</w:t>
             </w:r>
@@ -639,8 +749,11 @@
             <w:tcW w:w="1558" w:type="dxa"/>
           </w:tcPr>
           <w:p>
-            <w:r>
-              <w:t xml:space="preserve">Use Case </w:t>
+            <w:pPr>
+              <w:jc w:val="center"/>
+            </w:pPr>
+            <w:r>
+              <w:t>Use Case</w:t>
             </w:r>
           </w:p>
         </w:tc>
@@ -649,6 +762,9 @@
             <w:tcW w:w="1559" w:type="dxa"/>
           </w:tcPr>
           <w:p>
+            <w:pPr>
+              <w:jc w:val="center"/>
+            </w:pPr>
             <w:r>
               <w:t>Response</w:t>
             </w:r>
@@ -659,6 +775,9 @@
             <w:tcW w:w="1559" w:type="dxa"/>
           </w:tcPr>
           <w:p>
+            <w:pPr>
+              <w:jc w:val="center"/>
+            </w:pPr>
             <w:r>
               <w:t>Destination</w:t>
             </w:r>
@@ -684,6 +803,35 @@
             <w:tcW w:w="1558" w:type="dxa"/>
           </w:tcPr>
           <w:p>
+            <w:pPr>
+              <w:jc w:val="center"/>
+            </w:pPr>
+            <w:r>
+              <w:t>Received Item</w:t>
+            </w:r>
+          </w:p>
+        </w:tc>
+        <w:tc>
+          <w:tcPr>
+            <w:tcW w:w="1558" w:type="dxa"/>
+          </w:tcPr>
+          <w:p>
+            <w:pPr>
+              <w:jc w:val="center"/>
+            </w:pPr>
+            <w:r>
+              <w:t>Supplier</w:t>
+            </w:r>
+          </w:p>
+        </w:tc>
+        <w:tc>
+          <w:tcPr>
+            <w:tcW w:w="1558" w:type="dxa"/>
+          </w:tcPr>
+          <w:p>
+            <w:pPr>
+              <w:jc w:val="center"/>
+            </w:pPr>
             <w:r>
               <w:t>Received item</w:t>
             </w:r>
@@ -691,11 +839,42 @@
         </w:tc>
         <w:tc>
           <w:tcPr>
+            <w:tcW w:w="1559" w:type="dxa"/>
+          </w:tcPr>
+          <w:p>
+            <w:pPr>
+              <w:jc w:val="center"/>
+            </w:pPr>
+            <w:r>
+              <w:t>Item details</w:t>
+            </w:r>
+          </w:p>
+        </w:tc>
+        <w:tc>
+          <w:tcPr>
+            <w:tcW w:w="1559" w:type="dxa"/>
+          </w:tcPr>
+          <w:p>
+            <w:pPr>
+              <w:jc w:val="center"/>
+            </w:pPr>
+            <w:r>
+              <w:t>Logistics</w:t>
+            </w:r>
+          </w:p>
+        </w:tc>
+      </w:tr>
+      <w:tr>
+        <w:tc>
+          <w:tcPr>
             <w:tcW w:w="1558" w:type="dxa"/>
           </w:tcPr>
           <w:p>
-            <w:r>
-              <w:t>Supplier</w:t>
+            <w:pPr>
+              <w:jc w:val="center"/>
+            </w:pPr>
+            <w:r>
+              <w:t>Logistic deliver item to Customer</w:t>
             </w:r>
           </w:p>
         </w:tc>
@@ -704,8 +883,37 @@
             <w:tcW w:w="1558" w:type="dxa"/>
           </w:tcPr>
           <w:p>
-            <w:r>
-              <w:t>Received the supplier’s item</w:t>
+            <w:pPr>
+              <w:jc w:val="center"/>
+            </w:pPr>
+            <w:r>
+              <w:t>Shipping</w:t>
+            </w:r>
+          </w:p>
+        </w:tc>
+        <w:tc>
+          <w:tcPr>
+            <w:tcW w:w="1558" w:type="dxa"/>
+          </w:tcPr>
+          <w:p>
+            <w:pPr>
+              <w:jc w:val="center"/>
+            </w:pPr>
+            <w:r>
+              <w:t>Logistic</w:t>
+            </w:r>
+          </w:p>
+        </w:tc>
+        <w:tc>
+          <w:tcPr>
+            <w:tcW w:w="1558" w:type="dxa"/>
+          </w:tcPr>
+          <w:p>
+            <w:pPr>
+              <w:jc w:val="center"/>
+            </w:pPr>
+            <w:r>
+              <w:t>Delivery of item</w:t>
             </w:r>
           </w:p>
         </w:tc>
@@ -714,8 +922,11 @@
             <w:tcW w:w="1559" w:type="dxa"/>
           </w:tcPr>
           <w:p>
-            <w:r>
-              <w:t>Item details</w:t>
+            <w:pPr>
+              <w:jc w:val="center"/>
+            </w:pPr>
+            <w:r>
+              <w:t>Shipping details</w:t>
             </w:r>
           </w:p>
         </w:tc>
@@ -724,79 +935,11 @@
             <w:tcW w:w="1559" w:type="dxa"/>
           </w:tcPr>
           <w:p>
-            <w:r>
-              <w:t>Logistics</w:t>
-            </w:r>
-          </w:p>
-        </w:tc>
-      </w:tr>
-      <w:tr>
-        <w:tc>
-          <w:tcPr>
-            <w:tcW w:w="1558" w:type="dxa"/>
-          </w:tcPr>
-          <w:p>
-            <w:r>
-              <w:t xml:space="preserve">Logistic </w:t>
-            </w:r>
-            <w:r>
-              <w:t xml:space="preserve">deliver item to </w:t>
-            </w:r>
-            <w:r>
-              <w:t xml:space="preserve">Customer </w:t>
-            </w:r>
-          </w:p>
-        </w:tc>
-        <w:tc>
-          <w:tcPr>
-            <w:tcW w:w="1558" w:type="dxa"/>
-          </w:tcPr>
-          <w:p>
-            <w:r>
-              <w:t>Shipping</w:t>
-            </w:r>
-          </w:p>
-        </w:tc>
-        <w:tc>
-          <w:tcPr>
-            <w:tcW w:w="1558" w:type="dxa"/>
-          </w:tcPr>
-          <w:p>
-            <w:r>
-              <w:t>Logistic</w:t>
-            </w:r>
-          </w:p>
-        </w:tc>
-        <w:tc>
-          <w:tcPr>
-            <w:tcW w:w="1558" w:type="dxa"/>
-          </w:tcPr>
-          <w:p>
-            <w:r>
-              <w:t>Delivery of</w:t>
-            </w:r>
-            <w:r>
-              <w:t xml:space="preserve"> client’s order</w:t>
-            </w:r>
-          </w:p>
-        </w:tc>
-        <w:tc>
-          <w:tcPr>
-            <w:tcW w:w="1559" w:type="dxa"/>
-          </w:tcPr>
-          <w:p>
-            <w:r>
-              <w:t>Shipping details</w:t>
-            </w:r>
-          </w:p>
-        </w:tc>
-        <w:tc>
-          <w:tcPr>
-            <w:tcW w:w="1559" w:type="dxa"/>
-          </w:tcPr>
-          <w:p>
-            <w:r>
-              <w:t xml:space="preserve">Customer  </w:t>
+            <w:pPr>
+              <w:jc w:val="center"/>
+            </w:pPr>
+            <w:r>
+              <w:t>Customer</w:t>
             </w:r>
           </w:p>
         </w:tc>
@@ -809,11 +952,12 @@
     <w:p/>
     <w:p/>
     <w:p/>
-    <w:p/>
-    <w:p/>
-    <w:p/>
-    <w:p/>
-    <w:p/>
+    <w:p>
+      <w:r>
+        <w:lastRenderedPageBreak/>
+        <w:t>USE CASE DIAGRAM</w:t>
+      </w:r>
+    </w:p>
     <w:p>
       <w:r>
         <w:rPr>
@@ -821,8 +965,8 @@
         </w:rPr>
         <w:drawing>
           <wp:inline distT="0" distB="0" distL="0" distR="0">
-            <wp:extent cx="5943600" cy="4624070"/>
-            <wp:effectExtent l="0" t="0" r="0" b="5080"/>
+            <wp:extent cx="5943600" cy="4465955"/>
+            <wp:effectExtent l="0" t="0" r="0" b="0"/>
             <wp:docPr id="1" name="Picture 1"/>
             <wp:cNvGraphicFramePr>
               <a:graphicFrameLocks xmlns:a="http://schemas.openxmlformats.org/drawingml/2006/main" noChangeAspect="1"/>
@@ -831,7 +975,7 @@
               <a:graphicData uri="http://schemas.openxmlformats.org/drawingml/2006/picture">
                 <pic:pic xmlns:pic="http://schemas.openxmlformats.org/drawingml/2006/picture">
                   <pic:nvPicPr>
-                    <pic:cNvPr id="1" name="Use Case Diagram.png"/>
+                    <pic:cNvPr id="1" name="usecaseeeeee.jpg"/>
                     <pic:cNvPicPr/>
                   </pic:nvPicPr>
                   <pic:blipFill>
@@ -849,7 +993,7 @@
                   <pic:spPr>
                     <a:xfrm>
                       <a:off x="0" y="0"/>
-                      <a:ext cx="5943600" cy="4624070"/>
+                      <a:ext cx="5943600" cy="4465955"/>
                     </a:xfrm>
                     <a:prstGeom prst="rect">
                       <a:avLst/>
@@ -874,6 +1018,360 @@
     <w:p/>
     <w:p/>
     <w:p/>
+    <w:p>
+      <w:r>
+        <w:lastRenderedPageBreak/>
+        <w:t>USE CASE FULL DESCRIPTION</w:t>
+      </w:r>
+      <w:bookmarkStart w:id="0" w:name="_GoBack"/>
+      <w:bookmarkEnd w:id="0"/>
+    </w:p>
+    <w:tbl>
+      <w:tblPr>
+        <w:tblStyle w:val="TableGrid"/>
+        <w:tblW w:w="0" w:type="auto"/>
+        <w:tblLook w:val="04A0" w:firstRow="1" w:lastRow="0" w:firstColumn="1" w:lastColumn="0" w:noHBand="0" w:noVBand="1"/>
+      </w:tblPr>
+      <w:tblGrid>
+        <w:gridCol w:w="1896"/>
+        <w:gridCol w:w="3721"/>
+        <w:gridCol w:w="3733"/>
+      </w:tblGrid>
+      <w:tr>
+        <w:tc>
+          <w:tcPr>
+            <w:tcW w:w="1915" w:type="dxa"/>
+          </w:tcPr>
+          <w:p>
+            <w:r>
+              <w:t>Use case name:</w:t>
+            </w:r>
+          </w:p>
+        </w:tc>
+        <w:tc>
+          <w:tcPr>
+            <w:tcW w:w="7661" w:type="dxa"/>
+            <w:gridSpan w:val="2"/>
+          </w:tcPr>
+          <w:p>
+            <w:r>
+              <w:t xml:space="preserve">Creation of account </w:t>
+            </w:r>
+          </w:p>
+        </w:tc>
+      </w:tr>
+      <w:tr>
+        <w:tc>
+          <w:tcPr>
+            <w:tcW w:w="1915" w:type="dxa"/>
+          </w:tcPr>
+          <w:p>
+            <w:r>
+              <w:t>Scenario:</w:t>
+            </w:r>
+          </w:p>
+        </w:tc>
+        <w:tc>
+          <w:tcPr>
+            <w:tcW w:w="7661" w:type="dxa"/>
+            <w:gridSpan w:val="2"/>
+          </w:tcPr>
+          <w:p>
+            <w:r>
+              <w:t>Customer creates her/his account</w:t>
+            </w:r>
+          </w:p>
+        </w:tc>
+      </w:tr>
+      <w:tr>
+        <w:tc>
+          <w:tcPr>
+            <w:tcW w:w="1915" w:type="dxa"/>
+          </w:tcPr>
+          <w:p>
+            <w:r>
+              <w:t>Triggering Events:</w:t>
+            </w:r>
+          </w:p>
+        </w:tc>
+        <w:tc>
+          <w:tcPr>
+            <w:tcW w:w="7661" w:type="dxa"/>
+            <w:gridSpan w:val="2"/>
+          </w:tcPr>
+          <w:p>
+            <w:pPr>
+              <w:ind w:left="720" w:hanging="720"/>
+            </w:pPr>
+            <w:r>
+              <w:t>Creation of account</w:t>
+            </w:r>
+          </w:p>
+        </w:tc>
+      </w:tr>
+      <w:tr>
+        <w:tc>
+          <w:tcPr>
+            <w:tcW w:w="1915" w:type="dxa"/>
+          </w:tcPr>
+          <w:p>
+            <w:r>
+              <w:t>Brief Description:</w:t>
+            </w:r>
+          </w:p>
+        </w:tc>
+        <w:tc>
+          <w:tcPr>
+            <w:tcW w:w="7661" w:type="dxa"/>
+            <w:gridSpan w:val="2"/>
+          </w:tcPr>
+          <w:p>
+            <w:r>
+              <w:rPr>
+                <w:rFonts w:cs="Arial"/>
+              </w:rPr>
+              <w:t>The Create Account use case allows the User to create a login and become a Registered User</w:t>
+            </w:r>
+            <w:r>
+              <w:rPr>
+                <w:rFonts w:cs="Arial"/>
+              </w:rPr>
+              <w:t>.</w:t>
+            </w:r>
+          </w:p>
+        </w:tc>
+      </w:tr>
+      <w:tr>
+        <w:trPr>
+          <w:trHeight w:val="323"/>
+        </w:trPr>
+        <w:tc>
+          <w:tcPr>
+            <w:tcW w:w="1915" w:type="dxa"/>
+          </w:tcPr>
+          <w:p>
+            <w:r>
+              <w:t>Actor/s:</w:t>
+            </w:r>
+          </w:p>
+        </w:tc>
+        <w:tc>
+          <w:tcPr>
+            <w:tcW w:w="7661" w:type="dxa"/>
+            <w:gridSpan w:val="2"/>
+          </w:tcPr>
+          <w:p>
+            <w:r>
+              <w:t>Customer</w:t>
+            </w:r>
+          </w:p>
+        </w:tc>
+      </w:tr>
+      <w:tr>
+        <w:tc>
+          <w:tcPr>
+            <w:tcW w:w="1915" w:type="dxa"/>
+          </w:tcPr>
+          <w:p>
+            <w:r>
+              <w:t>Related Use case:</w:t>
+            </w:r>
+          </w:p>
+        </w:tc>
+        <w:tc>
+          <w:tcPr>
+            <w:tcW w:w="7661" w:type="dxa"/>
+            <w:gridSpan w:val="2"/>
+          </w:tcPr>
+          <w:p>
+            <w:pPr>
+              <w:rPr>
+                <w:b/>
+              </w:rPr>
+            </w:pPr>
+            <w:r>
+              <w:t>Check item availability</w:t>
+            </w:r>
+          </w:p>
+        </w:tc>
+      </w:tr>
+      <w:tr>
+        <w:tc>
+          <w:tcPr>
+            <w:tcW w:w="1915" w:type="dxa"/>
+          </w:tcPr>
+          <w:p>
+            <w:r>
+              <w:t>Stakeholders:</w:t>
+            </w:r>
+          </w:p>
+        </w:tc>
+        <w:tc>
+          <w:tcPr>
+            <w:tcW w:w="7661" w:type="dxa"/>
+            <w:gridSpan w:val="2"/>
+          </w:tcPr>
+          <w:p>
+            <w:r>
+              <w:t>Owner, Customer</w:t>
+            </w:r>
+          </w:p>
+        </w:tc>
+      </w:tr>
+      <w:tr>
+        <w:tc>
+          <w:tcPr>
+            <w:tcW w:w="1915" w:type="dxa"/>
+          </w:tcPr>
+          <w:p>
+            <w:r>
+              <w:t>Pre-conditions:</w:t>
+            </w:r>
+          </w:p>
+        </w:tc>
+        <w:tc>
+          <w:tcPr>
+            <w:tcW w:w="7661" w:type="dxa"/>
+            <w:gridSpan w:val="2"/>
+          </w:tcPr>
+          <w:p>
+            <w:pPr>
+              <w:tabs>
+                <w:tab w:val="left" w:pos="1980"/>
+              </w:tabs>
+            </w:pPr>
+            <w:r>
+              <w:t xml:space="preserve">Customer must exist </w:t>
+            </w:r>
+          </w:p>
+        </w:tc>
+      </w:tr>
+      <w:tr>
+        <w:tc>
+          <w:tcPr>
+            <w:tcW w:w="1915" w:type="dxa"/>
+          </w:tcPr>
+          <w:p>
+            <w:r>
+              <w:t>Post-conditions:</w:t>
+            </w:r>
+          </w:p>
+        </w:tc>
+        <w:tc>
+          <w:tcPr>
+            <w:tcW w:w="7661" w:type="dxa"/>
+            <w:gridSpan w:val="2"/>
+          </w:tcPr>
+          <w:p>
+            <w:r>
+              <w:t>Account details</w:t>
+            </w:r>
+            <w:r>
+              <w:t xml:space="preserve"> and the customer is a registered user.</w:t>
+            </w:r>
+          </w:p>
+        </w:tc>
+      </w:tr>
+      <w:tr>
+        <w:tc>
+          <w:tcPr>
+            <w:tcW w:w="1915" w:type="dxa"/>
+          </w:tcPr>
+          <w:p>
+            <w:r>
+              <w:t>Flow of Events:</w:t>
+            </w:r>
+          </w:p>
+        </w:tc>
+        <w:tc>
+          <w:tcPr>
+            <w:tcW w:w="3830" w:type="dxa"/>
+          </w:tcPr>
+          <w:p>
+            <w:pPr>
+              <w:jc w:val="center"/>
+            </w:pPr>
+            <w:r>
+              <w:t>Actor</w:t>
+            </w:r>
+          </w:p>
+          <w:p>
+            <w:r>
+              <w:t xml:space="preserve">1.) </w:t>
+            </w:r>
+            <w:r>
+              <w:t xml:space="preserve">Customer will create an account </w:t>
+            </w:r>
+          </w:p>
+          <w:p/>
+        </w:tc>
+        <w:tc>
+          <w:tcPr>
+            <w:tcW w:w="3831" w:type="dxa"/>
+          </w:tcPr>
+          <w:p>
+            <w:pPr>
+              <w:jc w:val="center"/>
+            </w:pPr>
+            <w:r>
+              <w:t>System</w:t>
+            </w:r>
+          </w:p>
+          <w:p>
+            <w:pPr>
+              <w:pStyle w:val="ListParagraph"/>
+              <w:numPr>
+                <w:ilvl w:val="1"/>
+                <w:numId w:val="1"/>
+              </w:numPr>
+            </w:pPr>
+            <w:r>
+              <w:t xml:space="preserve">System will </w:t>
+            </w:r>
+            <w:r>
+              <w:t>store the entered data in the use</w:t>
+            </w:r>
+            <w:r>
+              <w:t>r</w:t>
+            </w:r>
+            <w:r>
+              <w:t xml:space="preserve"> account.</w:t>
+            </w:r>
+          </w:p>
+        </w:tc>
+      </w:tr>
+      <w:tr>
+        <w:tc>
+          <w:tcPr>
+            <w:tcW w:w="1915" w:type="dxa"/>
+          </w:tcPr>
+          <w:p>
+            <w:r>
+              <w:t>Exception Conditions:</w:t>
+            </w:r>
+          </w:p>
+        </w:tc>
+        <w:tc>
+          <w:tcPr>
+            <w:tcW w:w="7661" w:type="dxa"/>
+            <w:gridSpan w:val="2"/>
+          </w:tcPr>
+          <w:p>
+            <w:r>
+              <w:t>No customer</w:t>
+            </w:r>
+          </w:p>
+          <w:p>
+            <w:r>
+              <w:t>The customer have already an account</w:t>
+            </w:r>
+          </w:p>
+        </w:tc>
+      </w:tr>
+    </w:tbl>
+    <w:p/>
+    <w:p/>
+    <w:p/>
     <w:tbl>
       <w:tblPr>
         <w:tblStyle w:val="TableGrid"/>
@@ -1021,7 +1519,7 @@
           </w:tcPr>
           <w:p>
             <w:r>
-              <w:t>Customer create an account</w:t>
+              <w:t>Creation of account</w:t>
             </w:r>
           </w:p>
         </w:tc>
@@ -1067,7 +1565,10 @@
           </w:tcPr>
           <w:p>
             <w:r>
-              <w:t>Customer must exist</w:t>
+              <w:t xml:space="preserve">Customer must </w:t>
+            </w:r>
+            <w:r>
+              <w:t>create an account</w:t>
             </w:r>
           </w:p>
         </w:tc>
@@ -1186,6 +1687,12 @@
         </w:tc>
       </w:tr>
     </w:tbl>
+    <w:p/>
+    <w:p/>
+    <w:p/>
+    <w:p/>
+    <w:p/>
+    <w:p/>
     <w:p/>
     <w:tbl>
       <w:tblPr>
@@ -1205,6 +1712,7 @@
           </w:tcPr>
           <w:p>
             <w:r>
+              <w:lastRenderedPageBreak/>
               <w:t>Use case name:</w:t>
             </w:r>
           </w:p>
@@ -1339,16 +1847,11 @@
               </w:rPr>
             </w:pPr>
             <w:r>
-              <w:t>Customer create an account</w:t>
-            </w:r>
-            <w:r>
-              <w:t xml:space="preserve">, </w:t>
-            </w:r>
-            <w:r>
-              <w:t>Check item availability</w:t>
-            </w:r>
-            <w:bookmarkStart w:id="0" w:name="_GoBack"/>
-            <w:bookmarkEnd w:id="0"/>
+              <w:t>Creation of account</w:t>
+            </w:r>
+            <w:r>
+              <w:t>, Check item availability</w:t>
+            </w:r>
           </w:p>
         </w:tc>
       </w:tr>
@@ -1469,19 +1972,33 @@
               <w:t>System</w:t>
             </w:r>
           </w:p>
-          <w:p/>
           <w:p>
             <w:pPr>
               <w:pStyle w:val="ListParagraph"/>
               <w:numPr>
                 <w:ilvl w:val="1"/>
-                <w:numId w:val="1"/>
+                <w:numId w:val="2"/>
               </w:numPr>
             </w:pPr>
             <w:r>
+              <w:t xml:space="preserve"> </w:t>
+            </w:r>
+            <w:r>
               <w:t>System will process the order to the supplier</w:t>
             </w:r>
           </w:p>
+          <w:p>
+            <w:pPr>
+              <w:pStyle w:val="ListParagraph"/>
+              <w:numPr>
+                <w:ilvl w:val="1"/>
+                <w:numId w:val="2"/>
+              </w:numPr>
+            </w:pPr>
+            <w:r>
+              <w:t xml:space="preserve"> System will display the order details</w:t>
+            </w:r>
+          </w:p>
         </w:tc>
       </w:tr>
       <w:tr>
@@ -1502,11 +2019,6 @@
           </w:tcPr>
           <w:p>
             <w:r>
-              <w:t>No customer</w:t>
-            </w:r>
-          </w:p>
-          <w:p>
-            <w:r>
               <w:t>If the product is not available</w:t>
             </w:r>
           </w:p>
@@ -1514,14 +2026,659 @@
       </w:tr>
     </w:tbl>
     <w:p/>
-    <w:p/>
-    <w:p/>
-    <w:p/>
-    <w:p/>
-    <w:p/>
-    <w:p/>
-    <w:p/>
-    <w:p/>
+    <w:tbl>
+      <w:tblPr>
+        <w:tblStyle w:val="TableGrid"/>
+        <w:tblW w:w="0" w:type="auto"/>
+        <w:tblLook w:val="04A0" w:firstRow="1" w:lastRow="0" w:firstColumn="1" w:lastColumn="0" w:noHBand="0" w:noVBand="1"/>
+      </w:tblPr>
+      <w:tblGrid>
+        <w:gridCol w:w="1895"/>
+        <w:gridCol w:w="3719"/>
+        <w:gridCol w:w="3736"/>
+      </w:tblGrid>
+      <w:tr>
+        <w:tc>
+          <w:tcPr>
+            <w:tcW w:w="1915" w:type="dxa"/>
+          </w:tcPr>
+          <w:p>
+            <w:r>
+              <w:t>Use case name:</w:t>
+            </w:r>
+          </w:p>
+        </w:tc>
+        <w:tc>
+          <w:tcPr>
+            <w:tcW w:w="7661" w:type="dxa"/>
+            <w:gridSpan w:val="2"/>
+          </w:tcPr>
+          <w:p>
+            <w:r>
+              <w:t>Cancel of order</w:t>
+            </w:r>
+          </w:p>
+        </w:tc>
+      </w:tr>
+      <w:tr>
+        <w:tc>
+          <w:tcPr>
+            <w:tcW w:w="1915" w:type="dxa"/>
+          </w:tcPr>
+          <w:p>
+            <w:r>
+              <w:t>Scenario:</w:t>
+            </w:r>
+          </w:p>
+        </w:tc>
+        <w:tc>
+          <w:tcPr>
+            <w:tcW w:w="7661" w:type="dxa"/>
+            <w:gridSpan w:val="2"/>
+          </w:tcPr>
+          <w:p>
+            <w:r>
+              <w:t xml:space="preserve">Customer </w:t>
+            </w:r>
+            <w:r>
+              <w:t xml:space="preserve">cancel an order </w:t>
+            </w:r>
+          </w:p>
+        </w:tc>
+      </w:tr>
+      <w:tr>
+        <w:tc>
+          <w:tcPr>
+            <w:tcW w:w="1915" w:type="dxa"/>
+          </w:tcPr>
+          <w:p>
+            <w:r>
+              <w:t>Triggering Events:</w:t>
+            </w:r>
+          </w:p>
+        </w:tc>
+        <w:tc>
+          <w:tcPr>
+            <w:tcW w:w="7661" w:type="dxa"/>
+            <w:gridSpan w:val="2"/>
+          </w:tcPr>
+          <w:p>
+            <w:r>
+              <w:t>Cancel order</w:t>
+            </w:r>
+          </w:p>
+        </w:tc>
+      </w:tr>
+      <w:tr>
+        <w:tc>
+          <w:tcPr>
+            <w:tcW w:w="1915" w:type="dxa"/>
+          </w:tcPr>
+          <w:p>
+            <w:r>
+              <w:t>Brief Description:</w:t>
+            </w:r>
+          </w:p>
+        </w:tc>
+        <w:tc>
+          <w:tcPr>
+            <w:tcW w:w="7661" w:type="dxa"/>
+            <w:gridSpan w:val="2"/>
+          </w:tcPr>
+          <w:p>
+            <w:r>
+              <w:t xml:space="preserve">Customer </w:t>
+            </w:r>
+            <w:r>
+              <w:t>can cancel his/her order</w:t>
+            </w:r>
+          </w:p>
+        </w:tc>
+      </w:tr>
+      <w:tr>
+        <w:tc>
+          <w:tcPr>
+            <w:tcW w:w="1915" w:type="dxa"/>
+          </w:tcPr>
+          <w:p>
+            <w:r>
+              <w:t>Actor/s:</w:t>
+            </w:r>
+          </w:p>
+        </w:tc>
+        <w:tc>
+          <w:tcPr>
+            <w:tcW w:w="7661" w:type="dxa"/>
+            <w:gridSpan w:val="2"/>
+          </w:tcPr>
+          <w:p>
+            <w:r>
+              <w:t>Customer</w:t>
+            </w:r>
+          </w:p>
+        </w:tc>
+      </w:tr>
+      <w:tr>
+        <w:tc>
+          <w:tcPr>
+            <w:tcW w:w="1915" w:type="dxa"/>
+          </w:tcPr>
+          <w:p>
+            <w:r>
+              <w:t>Related Use case:</w:t>
+            </w:r>
+          </w:p>
+        </w:tc>
+        <w:tc>
+          <w:tcPr>
+            <w:tcW w:w="7661" w:type="dxa"/>
+            <w:gridSpan w:val="2"/>
+          </w:tcPr>
+          <w:p>
+            <w:pPr>
+              <w:rPr>
+                <w:b/>
+              </w:rPr>
+            </w:pPr>
+            <w:r>
+              <w:t>Creation of account, Check item availability</w:t>
+            </w:r>
+            <w:r>
+              <w:t>, Order item</w:t>
+            </w:r>
+          </w:p>
+        </w:tc>
+      </w:tr>
+      <w:tr>
+        <w:tc>
+          <w:tcPr>
+            <w:tcW w:w="1915" w:type="dxa"/>
+          </w:tcPr>
+          <w:p>
+            <w:r>
+              <w:t>Stakeholders:</w:t>
+            </w:r>
+          </w:p>
+        </w:tc>
+        <w:tc>
+          <w:tcPr>
+            <w:tcW w:w="7661" w:type="dxa"/>
+            <w:gridSpan w:val="2"/>
+          </w:tcPr>
+          <w:p>
+            <w:r>
+              <w:t>Owner, Customer</w:t>
+            </w:r>
+          </w:p>
+        </w:tc>
+      </w:tr>
+      <w:tr>
+        <w:tc>
+          <w:tcPr>
+            <w:tcW w:w="1915" w:type="dxa"/>
+          </w:tcPr>
+          <w:p>
+            <w:r>
+              <w:t>Pre-conditions:</w:t>
+            </w:r>
+          </w:p>
+        </w:tc>
+        <w:tc>
+          <w:tcPr>
+            <w:tcW w:w="7661" w:type="dxa"/>
+            <w:gridSpan w:val="2"/>
+          </w:tcPr>
+          <w:p>
+            <w:r>
+              <w:t>Customer must have an order</w:t>
+            </w:r>
+          </w:p>
+        </w:tc>
+      </w:tr>
+      <w:tr>
+        <w:tc>
+          <w:tcPr>
+            <w:tcW w:w="1915" w:type="dxa"/>
+          </w:tcPr>
+          <w:p>
+            <w:r>
+              <w:t>Post-conditions:</w:t>
+            </w:r>
+          </w:p>
+        </w:tc>
+        <w:tc>
+          <w:tcPr>
+            <w:tcW w:w="7661" w:type="dxa"/>
+            <w:gridSpan w:val="2"/>
+          </w:tcPr>
+          <w:p>
+            <w:r>
+              <w:t xml:space="preserve">The order is cancelled </w:t>
+            </w:r>
+          </w:p>
+        </w:tc>
+      </w:tr>
+      <w:tr>
+        <w:tc>
+          <w:tcPr>
+            <w:tcW w:w="1915" w:type="dxa"/>
+          </w:tcPr>
+          <w:p>
+            <w:r>
+              <w:t>Flow of Events:</w:t>
+            </w:r>
+          </w:p>
+        </w:tc>
+        <w:tc>
+          <w:tcPr>
+            <w:tcW w:w="3830" w:type="dxa"/>
+          </w:tcPr>
+          <w:p>
+            <w:pPr>
+              <w:jc w:val="center"/>
+            </w:pPr>
+            <w:r>
+              <w:t>Actor</w:t>
+            </w:r>
+          </w:p>
+          <w:p>
+            <w:r>
+              <w:t xml:space="preserve">1.) Customer </w:t>
+            </w:r>
+            <w:r>
+              <w:t>will cancel his/her order.</w:t>
+            </w:r>
+          </w:p>
+          <w:p/>
+        </w:tc>
+        <w:tc>
+          <w:tcPr>
+            <w:tcW w:w="3831" w:type="dxa"/>
+          </w:tcPr>
+          <w:p>
+            <w:pPr>
+              <w:jc w:val="center"/>
+            </w:pPr>
+            <w:r>
+              <w:t>System</w:t>
+            </w:r>
+          </w:p>
+          <w:p>
+            <w:pPr>
+              <w:pStyle w:val="ListParagraph"/>
+              <w:numPr>
+                <w:ilvl w:val="1"/>
+                <w:numId w:val="2"/>
+              </w:numPr>
+            </w:pPr>
+            <w:r>
+              <w:t xml:space="preserve"> System </w:t>
+            </w:r>
+            <w:r>
+              <w:t>will cancel the order of the customer.</w:t>
+            </w:r>
+          </w:p>
+        </w:tc>
+      </w:tr>
+      <w:tr>
+        <w:tc>
+          <w:tcPr>
+            <w:tcW w:w="1915" w:type="dxa"/>
+          </w:tcPr>
+          <w:p>
+            <w:r>
+              <w:t>Exception Conditions:</w:t>
+            </w:r>
+          </w:p>
+        </w:tc>
+        <w:tc>
+          <w:tcPr>
+            <w:tcW w:w="7661" w:type="dxa"/>
+            <w:gridSpan w:val="2"/>
+          </w:tcPr>
+          <w:p>
+            <w:r>
+              <w:t xml:space="preserve">If the order is already delivered </w:t>
+            </w:r>
+          </w:p>
+        </w:tc>
+      </w:tr>
+    </w:tbl>
+    <w:p/>
+    <w:p/>
+    <w:p/>
+    <w:p/>
+    <w:p/>
+    <w:p/>
+    <w:p/>
+    <w:p/>
+    <w:p/>
+    <w:tbl>
+      <w:tblPr>
+        <w:tblStyle w:val="TableGrid"/>
+        <w:tblW w:w="0" w:type="auto"/>
+        <w:tblLook w:val="04A0" w:firstRow="1" w:lastRow="0" w:firstColumn="1" w:lastColumn="0" w:noHBand="0" w:noVBand="1"/>
+      </w:tblPr>
+      <w:tblGrid>
+        <w:gridCol w:w="1896"/>
+        <w:gridCol w:w="3724"/>
+        <w:gridCol w:w="3730"/>
+      </w:tblGrid>
+      <w:tr>
+        <w:tc>
+          <w:tcPr>
+            <w:tcW w:w="1915" w:type="dxa"/>
+          </w:tcPr>
+          <w:p>
+            <w:r>
+              <w:lastRenderedPageBreak/>
+              <w:t>Use case name:</w:t>
+            </w:r>
+          </w:p>
+        </w:tc>
+        <w:tc>
+          <w:tcPr>
+            <w:tcW w:w="7661" w:type="dxa"/>
+            <w:gridSpan w:val="2"/>
+          </w:tcPr>
+          <w:p>
+            <w:r>
+              <w:t>Payment</w:t>
+            </w:r>
+            <w:r>
+              <w:t xml:space="preserve"> </w:t>
+            </w:r>
+          </w:p>
+        </w:tc>
+      </w:tr>
+      <w:tr>
+        <w:tc>
+          <w:tcPr>
+            <w:tcW w:w="1915" w:type="dxa"/>
+          </w:tcPr>
+          <w:p>
+            <w:r>
+              <w:t>Scenario:</w:t>
+            </w:r>
+          </w:p>
+        </w:tc>
+        <w:tc>
+          <w:tcPr>
+            <w:tcW w:w="7661" w:type="dxa"/>
+            <w:gridSpan w:val="2"/>
+          </w:tcPr>
+          <w:p>
+            <w:r>
+              <w:t>Customer pays the product</w:t>
+            </w:r>
+          </w:p>
+        </w:tc>
+      </w:tr>
+      <w:tr>
+        <w:tc>
+          <w:tcPr>
+            <w:tcW w:w="1915" w:type="dxa"/>
+          </w:tcPr>
+          <w:p>
+            <w:r>
+              <w:t>Triggering Events:</w:t>
+            </w:r>
+          </w:p>
+        </w:tc>
+        <w:tc>
+          <w:tcPr>
+            <w:tcW w:w="7661" w:type="dxa"/>
+            <w:gridSpan w:val="2"/>
+          </w:tcPr>
+          <w:p>
+            <w:r>
+              <w:t>Payment</w:t>
+            </w:r>
+          </w:p>
+        </w:tc>
+      </w:tr>
+      <w:tr>
+        <w:tc>
+          <w:tcPr>
+            <w:tcW w:w="1915" w:type="dxa"/>
+          </w:tcPr>
+          <w:p>
+            <w:r>
+              <w:t>Brief Description:</w:t>
+            </w:r>
+          </w:p>
+        </w:tc>
+        <w:tc>
+          <w:tcPr>
+            <w:tcW w:w="7661" w:type="dxa"/>
+            <w:gridSpan w:val="2"/>
+          </w:tcPr>
+          <w:p>
+            <w:r>
+              <w:t>Customer pays the product</w:t>
+            </w:r>
+          </w:p>
+        </w:tc>
+      </w:tr>
+      <w:tr>
+        <w:tc>
+          <w:tcPr>
+            <w:tcW w:w="1915" w:type="dxa"/>
+          </w:tcPr>
+          <w:p>
+            <w:r>
+              <w:t>Actor/s:</w:t>
+            </w:r>
+          </w:p>
+        </w:tc>
+        <w:tc>
+          <w:tcPr>
+            <w:tcW w:w="7661" w:type="dxa"/>
+            <w:gridSpan w:val="2"/>
+          </w:tcPr>
+          <w:p>
+            <w:r>
+              <w:t>Customer</w:t>
+            </w:r>
+          </w:p>
+        </w:tc>
+      </w:tr>
+      <w:tr>
+        <w:tc>
+          <w:tcPr>
+            <w:tcW w:w="1915" w:type="dxa"/>
+          </w:tcPr>
+          <w:p>
+            <w:r>
+              <w:t>Related Use case:</w:t>
+            </w:r>
+          </w:p>
+        </w:tc>
+        <w:tc>
+          <w:tcPr>
+            <w:tcW w:w="7661" w:type="dxa"/>
+            <w:gridSpan w:val="2"/>
+          </w:tcPr>
+          <w:p>
+            <w:r>
+              <w:t>Creation of account</w:t>
+            </w:r>
+            <w:r>
+              <w:t>, Check item availability, Order item</w:t>
+            </w:r>
+            <w:r>
+              <w:t xml:space="preserve">, Cancel </w:t>
+            </w:r>
+            <w:proofErr w:type="spellStart"/>
+            <w:r>
+              <w:t>ordere</w:t>
+            </w:r>
+            <w:proofErr w:type="spellEnd"/>
+          </w:p>
+        </w:tc>
+      </w:tr>
+      <w:tr>
+        <w:tc>
+          <w:tcPr>
+            <w:tcW w:w="1915" w:type="dxa"/>
+          </w:tcPr>
+          <w:p>
+            <w:r>
+              <w:t>Stakeholders:</w:t>
+            </w:r>
+          </w:p>
+        </w:tc>
+        <w:tc>
+          <w:tcPr>
+            <w:tcW w:w="7661" w:type="dxa"/>
+            <w:gridSpan w:val="2"/>
+          </w:tcPr>
+          <w:p>
+            <w:r>
+              <w:t xml:space="preserve">Customer, </w:t>
+            </w:r>
+            <w:r>
+              <w:t>Owner</w:t>
+            </w:r>
+          </w:p>
+        </w:tc>
+      </w:tr>
+      <w:tr>
+        <w:tc>
+          <w:tcPr>
+            <w:tcW w:w="1915" w:type="dxa"/>
+          </w:tcPr>
+          <w:p>
+            <w:r>
+              <w:t>Pre-conditions:</w:t>
+            </w:r>
+          </w:p>
+        </w:tc>
+        <w:tc>
+          <w:tcPr>
+            <w:tcW w:w="7661" w:type="dxa"/>
+            <w:gridSpan w:val="2"/>
+          </w:tcPr>
+          <w:p>
+            <w:r>
+              <w:t xml:space="preserve">Customer must </w:t>
+            </w:r>
+            <w:r>
+              <w:t>have an order</w:t>
+            </w:r>
+          </w:p>
+        </w:tc>
+      </w:tr>
+      <w:tr>
+        <w:tc>
+          <w:tcPr>
+            <w:tcW w:w="1915" w:type="dxa"/>
+          </w:tcPr>
+          <w:p>
+            <w:r>
+              <w:t>Post-conditions:</w:t>
+            </w:r>
+          </w:p>
+        </w:tc>
+        <w:tc>
+          <w:tcPr>
+            <w:tcW w:w="7661" w:type="dxa"/>
+            <w:gridSpan w:val="2"/>
+          </w:tcPr>
+          <w:p>
+            <w:r>
+              <w:t>Payment details</w:t>
+            </w:r>
+          </w:p>
+        </w:tc>
+      </w:tr>
+      <w:tr>
+        <w:tc>
+          <w:tcPr>
+            <w:tcW w:w="1915" w:type="dxa"/>
+          </w:tcPr>
+          <w:p>
+            <w:r>
+              <w:t>Flow of Events:</w:t>
+            </w:r>
+          </w:p>
+        </w:tc>
+        <w:tc>
+          <w:tcPr>
+            <w:tcW w:w="3830" w:type="dxa"/>
+          </w:tcPr>
+          <w:p>
+            <w:pPr>
+              <w:jc w:val="center"/>
+            </w:pPr>
+            <w:r>
+              <w:t>Actor</w:t>
+            </w:r>
+          </w:p>
+          <w:p>
+            <w:r>
+              <w:t>1.) Customer pays the product.</w:t>
+            </w:r>
+          </w:p>
+          <w:p>
+            <w:r>
+              <w:t>2.) Customer received the payment details.</w:t>
+            </w:r>
+          </w:p>
+        </w:tc>
+        <w:tc>
+          <w:tcPr>
+            <w:tcW w:w="3831" w:type="dxa"/>
+          </w:tcPr>
+          <w:p>
+            <w:pPr>
+              <w:jc w:val="center"/>
+            </w:pPr>
+            <w:r>
+              <w:t>System</w:t>
+            </w:r>
+          </w:p>
+          <w:p>
+            <w:pPr>
+              <w:pStyle w:val="ListParagraph"/>
+              <w:numPr>
+                <w:ilvl w:val="1"/>
+                <w:numId w:val="3"/>
+              </w:numPr>
+            </w:pPr>
+            <w:r>
+              <w:t xml:space="preserve"> </w:t>
+            </w:r>
+            <w:r>
+              <w:t xml:space="preserve">Create invoice </w:t>
+            </w:r>
+          </w:p>
+        </w:tc>
+      </w:tr>
+      <w:tr>
+        <w:tc>
+          <w:tcPr>
+            <w:tcW w:w="1915" w:type="dxa"/>
+          </w:tcPr>
+          <w:p>
+            <w:r>
+              <w:t>Exception Conditions:</w:t>
+            </w:r>
+          </w:p>
+        </w:tc>
+        <w:tc>
+          <w:tcPr>
+            <w:tcW w:w="7661" w:type="dxa"/>
+            <w:gridSpan w:val="2"/>
+          </w:tcPr>
+          <w:p>
+            <w:r>
+              <w:t xml:space="preserve">If the customer has already pay the item </w:t>
+            </w:r>
+          </w:p>
+        </w:tc>
+      </w:tr>
+    </w:tbl>
     <w:p/>
     <w:tbl>
       <w:tblPr>
@@ -1531,8 +2688,8 @@
       </w:tblPr>
       <w:tblGrid>
         <w:gridCol w:w="1897"/>
+        <w:gridCol w:w="3723"/>
         <w:gridCol w:w="3730"/>
-        <w:gridCol w:w="3723"/>
       </w:tblGrid>
       <w:tr>
         <w:tc>
@@ -1552,7 +2709,10 @@
           </w:tcPr>
           <w:p>
             <w:r>
-              <w:t xml:space="preserve">Pay the item ordered </w:t>
+              <w:t xml:space="preserve">Received </w:t>
+            </w:r>
+            <w:r>
+              <w:t>invoice</w:t>
             </w:r>
           </w:p>
         </w:tc>
@@ -1575,7 +2735,7 @@
           </w:tcPr>
           <w:p>
             <w:r>
-              <w:t>Customer pays the product, Owner received the payment</w:t>
+              <w:t>The customer received the invoice</w:t>
             </w:r>
           </w:p>
         </w:tc>
@@ -1598,7 +2758,7 @@
           </w:tcPr>
           <w:p>
             <w:r>
-              <w:t>Payment of an item</w:t>
+              <w:t>Invoice</w:t>
             </w:r>
           </w:p>
         </w:tc>
@@ -1621,7 +2781,7 @@
           </w:tcPr>
           <w:p>
             <w:r>
-              <w:t>Customer pays the product</w:t>
+              <w:t>Receiving  invoice</w:t>
             </w:r>
           </w:p>
         </w:tc>
@@ -1644,7 +2804,7 @@
           </w:tcPr>
           <w:p>
             <w:r>
-              <w:t>Customer/Owner</w:t>
+              <w:t>Customer</w:t>
             </w:r>
           </w:p>
         </w:tc>
@@ -1667,7 +2827,7 @@
           </w:tcPr>
           <w:p>
             <w:r>
-              <w:t>Order item from the owner</w:t>
+              <w:t>Creation of account, Check item availability, Order item, Cancel order, Payment</w:t>
             </w:r>
           </w:p>
         </w:tc>
@@ -1690,7 +2850,10 @@
           </w:tcPr>
           <w:p>
             <w:r>
-              <w:t>Owner</w:t>
+              <w:t>Customer</w:t>
+            </w:r>
+            <w:r>
+              <w:t>, Owner</w:t>
             </w:r>
           </w:p>
         </w:tc>
@@ -1713,7 +2876,10 @@
           </w:tcPr>
           <w:p>
             <w:r>
-              <w:t>Customer must order an item</w:t>
+              <w:t xml:space="preserve">Customer </w:t>
+            </w:r>
+            <w:r>
+              <w:t>pays the product</w:t>
             </w:r>
           </w:p>
         </w:tc>
@@ -1736,7 +2902,7 @@
           </w:tcPr>
           <w:p>
             <w:r>
-              <w:t>Payment details</w:t>
+              <w:t>Invoice bill</w:t>
             </w:r>
           </w:p>
         </w:tc>
@@ -1761,19 +2927,18 @@
               <w:jc w:val="center"/>
             </w:pPr>
             <w:r>
-              <w:t>Actor</w:t>
-            </w:r>
-          </w:p>
-          <w:p>
-            <w:r>
-              <w:t>1.) Customer pays the product.</w:t>
-            </w:r>
-          </w:p>
-          <w:p>
-            <w:r>
-              <w:t>2.) Customer received the payment details.</w:t>
-            </w:r>
-          </w:p>
+              <w:t>Actors</w:t>
+            </w:r>
+          </w:p>
+          <w:p>
+            <w:r>
+              <w:t xml:space="preserve">1.) </w:t>
+            </w:r>
+            <w:r>
+              <w:t xml:space="preserve">After the customer pay the item he/she will receive invoice </w:t>
+            </w:r>
+          </w:p>
+          <w:p/>
         </w:tc>
         <w:tc>
           <w:tcPr>
@@ -1787,6 +2952,18 @@
               <w:t>System</w:t>
             </w:r>
           </w:p>
+          <w:p>
+            <w:pPr>
+              <w:pStyle w:val="ListParagraph"/>
+              <w:numPr>
+                <w:ilvl w:val="1"/>
+                <w:numId w:val="4"/>
+              </w:numPr>
+            </w:pPr>
+            <w:r>
+              <w:t>The system will store the invoice bill.</w:t>
+            </w:r>
+          </w:p>
         </w:tc>
       </w:tr>
       <w:tr>
@@ -1807,12 +2984,21 @@
           </w:tcPr>
           <w:p>
             <w:r>
-              <w:t>There is no order</w:t>
+              <w:t>If the customer isn’t fully paid yet for the item the customer will not receive an invoice</w:t>
             </w:r>
           </w:p>
         </w:tc>
       </w:tr>
     </w:tbl>
+    <w:p/>
+    <w:p/>
+    <w:p/>
+    <w:p/>
+    <w:p/>
+    <w:p/>
+    <w:p/>
+    <w:p/>
+    <w:p/>
     <w:p/>
     <w:tbl>
       <w:tblPr>
@@ -1821,9 +3007,9 @@
         <w:tblLook w:val="04A0" w:firstRow="1" w:lastRow="0" w:firstColumn="1" w:lastColumn="0" w:noHBand="0" w:noVBand="1"/>
       </w:tblPr>
       <w:tblGrid>
-        <w:gridCol w:w="1898"/>
-        <w:gridCol w:w="3729"/>
+        <w:gridCol w:w="1896"/>
         <w:gridCol w:w="3723"/>
+        <w:gridCol w:w="3731"/>
       </w:tblGrid>
       <w:tr>
         <w:tc>
@@ -1843,7 +3029,10 @@
           </w:tcPr>
           <w:p>
             <w:r>
-              <w:t>Received orders from the customer</w:t>
+              <w:t>Received i</w:t>
+            </w:r>
+            <w:r>
+              <w:t>tem</w:t>
             </w:r>
           </w:p>
         </w:tc>
@@ -1866,7 +3055,7 @@
           </w:tcPr>
           <w:p>
             <w:r>
-              <w:t>Owner received the orders</w:t>
+              <w:t>The logistic will deliver the item then customer will received the delivery</w:t>
             </w:r>
           </w:p>
         </w:tc>
@@ -1889,7 +3078,7 @@
           </w:tcPr>
           <w:p>
             <w:r>
-              <w:t>Order of the customer</w:t>
+              <w:t>Received item</w:t>
             </w:r>
           </w:p>
         </w:tc>
@@ -1912,7 +3101,7 @@
           </w:tcPr>
           <w:p>
             <w:r>
-              <w:t>Owner received the orders</w:t>
+              <w:t>The customer will receive the item delivered</w:t>
             </w:r>
           </w:p>
         </w:tc>
@@ -1935,8 +3124,696 @@
           </w:tcPr>
           <w:p>
             <w:r>
+              <w:t>Customer</w:t>
+            </w:r>
+            <w:r>
+              <w:t>, Logistic</w:t>
+            </w:r>
+          </w:p>
+        </w:tc>
+      </w:tr>
+      <w:tr>
+        <w:tc>
+          <w:tcPr>
+            <w:tcW w:w="1915" w:type="dxa"/>
+          </w:tcPr>
+          <w:p>
+            <w:r>
+              <w:t>Related Use case:</w:t>
+            </w:r>
+          </w:p>
+        </w:tc>
+        <w:tc>
+          <w:tcPr>
+            <w:tcW w:w="7661" w:type="dxa"/>
+            <w:gridSpan w:val="2"/>
+          </w:tcPr>
+          <w:p>
+            <w:r>
+              <w:t>Creation of account, Check item availability, Order item, Cancel order, Payment</w:t>
+            </w:r>
+            <w:r>
+              <w:t>, Received Invoice</w:t>
+            </w:r>
+          </w:p>
+        </w:tc>
+      </w:tr>
+      <w:tr>
+        <w:tc>
+          <w:tcPr>
+            <w:tcW w:w="1915" w:type="dxa"/>
+          </w:tcPr>
+          <w:p>
+            <w:r>
+              <w:t>Stakeholders:</w:t>
+            </w:r>
+          </w:p>
+        </w:tc>
+        <w:tc>
+          <w:tcPr>
+            <w:tcW w:w="7661" w:type="dxa"/>
+            <w:gridSpan w:val="2"/>
+          </w:tcPr>
+          <w:p>
+            <w:r>
+              <w:t>Customer, Owner</w:t>
+            </w:r>
+          </w:p>
+        </w:tc>
+      </w:tr>
+      <w:tr>
+        <w:tc>
+          <w:tcPr>
+            <w:tcW w:w="1915" w:type="dxa"/>
+          </w:tcPr>
+          <w:p>
+            <w:r>
+              <w:t>Pre-conditions:</w:t>
+            </w:r>
+          </w:p>
+        </w:tc>
+        <w:tc>
+          <w:tcPr>
+            <w:tcW w:w="7661" w:type="dxa"/>
+            <w:gridSpan w:val="2"/>
+          </w:tcPr>
+          <w:p>
+            <w:r>
+              <w:t>Customer pays the product</w:t>
+            </w:r>
+            <w:r>
+              <w:t xml:space="preserve"> and received the invoice</w:t>
+            </w:r>
+          </w:p>
+        </w:tc>
+      </w:tr>
+      <w:tr>
+        <w:tc>
+          <w:tcPr>
+            <w:tcW w:w="1915" w:type="dxa"/>
+          </w:tcPr>
+          <w:p>
+            <w:r>
+              <w:t>Post-conditions:</w:t>
+            </w:r>
+          </w:p>
+        </w:tc>
+        <w:tc>
+          <w:tcPr>
+            <w:tcW w:w="7661" w:type="dxa"/>
+            <w:gridSpan w:val="2"/>
+          </w:tcPr>
+          <w:p>
+            <w:r>
+              <w:t xml:space="preserve">Notification that the item is delivered </w:t>
+            </w:r>
+          </w:p>
+        </w:tc>
+      </w:tr>
+      <w:tr>
+        <w:tc>
+          <w:tcPr>
+            <w:tcW w:w="1915" w:type="dxa"/>
+          </w:tcPr>
+          <w:p>
+            <w:r>
+              <w:t>Flow of Events:</w:t>
+            </w:r>
+          </w:p>
+        </w:tc>
+        <w:tc>
+          <w:tcPr>
+            <w:tcW w:w="3830" w:type="dxa"/>
+          </w:tcPr>
+          <w:p>
+            <w:pPr>
+              <w:jc w:val="center"/>
+            </w:pPr>
+            <w:r>
+              <w:t>Actors</w:t>
+            </w:r>
+          </w:p>
+          <w:p>
+            <w:r>
+              <w:t xml:space="preserve">1.) </w:t>
+            </w:r>
+            <w:r>
+              <w:t>Customer received the ordered item</w:t>
+            </w:r>
+            <w:r>
+              <w:t xml:space="preserve"> </w:t>
+            </w:r>
+          </w:p>
+          <w:p/>
+        </w:tc>
+        <w:tc>
+          <w:tcPr>
+            <w:tcW w:w="3831" w:type="dxa"/>
+          </w:tcPr>
+          <w:p>
+            <w:pPr>
+              <w:jc w:val="center"/>
+            </w:pPr>
+            <w:r>
+              <w:t>System</w:t>
+            </w:r>
+          </w:p>
+          <w:p>
+            <w:pPr>
+              <w:pStyle w:val="ListParagraph"/>
+              <w:numPr>
+                <w:ilvl w:val="1"/>
+                <w:numId w:val="5"/>
+              </w:numPr>
+            </w:pPr>
+            <w:r>
+              <w:t xml:space="preserve">The system </w:t>
+            </w:r>
+            <w:r>
+              <w:t>will notify the logistic.</w:t>
+            </w:r>
+          </w:p>
+        </w:tc>
+      </w:tr>
+      <w:tr>
+        <w:trPr>
+          <w:trHeight w:val="638"/>
+        </w:trPr>
+        <w:tc>
+          <w:tcPr>
+            <w:tcW w:w="1915" w:type="dxa"/>
+          </w:tcPr>
+          <w:p>
+            <w:r>
+              <w:t>Exception Conditions:</w:t>
+            </w:r>
+          </w:p>
+        </w:tc>
+        <w:tc>
+          <w:tcPr>
+            <w:tcW w:w="7661" w:type="dxa"/>
+            <w:gridSpan w:val="2"/>
+          </w:tcPr>
+          <w:p>
+            <w:r>
+              <w:t>If there is a calamity the item will not be delivered.</w:t>
+            </w:r>
+          </w:p>
+        </w:tc>
+      </w:tr>
+    </w:tbl>
+    <w:p/>
+    <w:tbl>
+      <w:tblPr>
+        <w:tblStyle w:val="TableGrid"/>
+        <w:tblW w:w="0" w:type="auto"/>
+        <w:tblLook w:val="04A0" w:firstRow="1" w:lastRow="0" w:firstColumn="1" w:lastColumn="0" w:noHBand="0" w:noVBand="1"/>
+      </w:tblPr>
+      <w:tblGrid>
+        <w:gridCol w:w="1893"/>
+        <w:gridCol w:w="3730"/>
+        <w:gridCol w:w="3727"/>
+      </w:tblGrid>
+      <w:tr>
+        <w:trPr>
+          <w:trHeight w:val="242"/>
+        </w:trPr>
+        <w:tc>
+          <w:tcPr>
+            <w:tcW w:w="1915" w:type="dxa"/>
+          </w:tcPr>
+          <w:p>
+            <w:r>
+              <w:t>Use case name:</w:t>
+            </w:r>
+          </w:p>
+        </w:tc>
+        <w:tc>
+          <w:tcPr>
+            <w:tcW w:w="7661" w:type="dxa"/>
+            <w:gridSpan w:val="2"/>
+          </w:tcPr>
+          <w:p>
+            <w:r>
+              <w:t xml:space="preserve">Received item </w:t>
+            </w:r>
+          </w:p>
+        </w:tc>
+      </w:tr>
+      <w:tr>
+        <w:tc>
+          <w:tcPr>
+            <w:tcW w:w="1915" w:type="dxa"/>
+          </w:tcPr>
+          <w:p>
+            <w:r>
+              <w:t>Scenario:</w:t>
+            </w:r>
+          </w:p>
+        </w:tc>
+        <w:tc>
+          <w:tcPr>
+            <w:tcW w:w="7661" w:type="dxa"/>
+            <w:gridSpan w:val="2"/>
+          </w:tcPr>
+          <w:p>
+            <w:r>
+              <w:t>The logistics will receive the item delivered by the supplier</w:t>
+            </w:r>
+          </w:p>
+        </w:tc>
+      </w:tr>
+      <w:tr>
+        <w:tc>
+          <w:tcPr>
+            <w:tcW w:w="1915" w:type="dxa"/>
+          </w:tcPr>
+          <w:p>
+            <w:r>
+              <w:t>Triggering Events:</w:t>
+            </w:r>
+          </w:p>
+        </w:tc>
+        <w:tc>
+          <w:tcPr>
+            <w:tcW w:w="7661" w:type="dxa"/>
+            <w:gridSpan w:val="2"/>
+          </w:tcPr>
+          <w:p>
+            <w:r>
+              <w:t>Received item</w:t>
+            </w:r>
+          </w:p>
+        </w:tc>
+      </w:tr>
+      <w:tr>
+        <w:tc>
+          <w:tcPr>
+            <w:tcW w:w="1915" w:type="dxa"/>
+          </w:tcPr>
+          <w:p>
+            <w:r>
+              <w:t>Brief Description:</w:t>
+            </w:r>
+          </w:p>
+        </w:tc>
+        <w:tc>
+          <w:tcPr>
+            <w:tcW w:w="7661" w:type="dxa"/>
+            <w:gridSpan w:val="2"/>
+          </w:tcPr>
+          <w:p>
+            <w:r>
+              <w:t xml:space="preserve">The </w:t>
+            </w:r>
+            <w:r>
+              <w:t>logistics</w:t>
+            </w:r>
+            <w:r>
+              <w:t xml:space="preserve"> will receive the item delivered</w:t>
+            </w:r>
+          </w:p>
+        </w:tc>
+      </w:tr>
+      <w:tr>
+        <w:tc>
+          <w:tcPr>
+            <w:tcW w:w="1915" w:type="dxa"/>
+          </w:tcPr>
+          <w:p>
+            <w:r>
+              <w:t>Actor/s:</w:t>
+            </w:r>
+          </w:p>
+        </w:tc>
+        <w:tc>
+          <w:tcPr>
+            <w:tcW w:w="7661" w:type="dxa"/>
+            <w:gridSpan w:val="2"/>
+          </w:tcPr>
+          <w:p>
+            <w:r>
+              <w:t>Logistic</w:t>
+            </w:r>
+          </w:p>
+        </w:tc>
+      </w:tr>
+      <w:tr>
+        <w:tc>
+          <w:tcPr>
+            <w:tcW w:w="1915" w:type="dxa"/>
+          </w:tcPr>
+          <w:p>
+            <w:r>
+              <w:t>Related Use case:</w:t>
+            </w:r>
+          </w:p>
+        </w:tc>
+        <w:tc>
+          <w:tcPr>
+            <w:tcW w:w="7661" w:type="dxa"/>
+            <w:gridSpan w:val="2"/>
+          </w:tcPr>
+          <w:p>
+            <w:r>
+              <w:t>Creation of account, Check item availability, Order item, Cancel order, Payment, Received Invoice</w:t>
+            </w:r>
+            <w:r>
+              <w:t>, Received item</w:t>
+            </w:r>
+          </w:p>
+        </w:tc>
+      </w:tr>
+      <w:tr>
+        <w:tc>
+          <w:tcPr>
+            <w:tcW w:w="1915" w:type="dxa"/>
+          </w:tcPr>
+          <w:p>
+            <w:r>
+              <w:t>Stakeholders:</w:t>
+            </w:r>
+          </w:p>
+        </w:tc>
+        <w:tc>
+          <w:tcPr>
+            <w:tcW w:w="7661" w:type="dxa"/>
+            <w:gridSpan w:val="2"/>
+          </w:tcPr>
+          <w:p>
+            <w:r>
+              <w:t xml:space="preserve">Logistics, </w:t>
+            </w:r>
+            <w:r>
               <w:t>Owner</w:t>
             </w:r>
+            <w:r>
+              <w:t>, Supplier</w:t>
+            </w:r>
+          </w:p>
+        </w:tc>
+      </w:tr>
+      <w:tr>
+        <w:tc>
+          <w:tcPr>
+            <w:tcW w:w="1915" w:type="dxa"/>
+          </w:tcPr>
+          <w:p>
+            <w:r>
+              <w:t>Pre-conditions:</w:t>
+            </w:r>
+          </w:p>
+        </w:tc>
+        <w:tc>
+          <w:tcPr>
+            <w:tcW w:w="7661" w:type="dxa"/>
+            <w:gridSpan w:val="2"/>
+          </w:tcPr>
+          <w:p>
+            <w:r>
+              <w:t>The logistic pays his order</w:t>
+            </w:r>
+          </w:p>
+        </w:tc>
+      </w:tr>
+      <w:tr>
+        <w:tc>
+          <w:tcPr>
+            <w:tcW w:w="1915" w:type="dxa"/>
+          </w:tcPr>
+          <w:p>
+            <w:r>
+              <w:t>Post-conditions:</w:t>
+            </w:r>
+          </w:p>
+        </w:tc>
+        <w:tc>
+          <w:tcPr>
+            <w:tcW w:w="7661" w:type="dxa"/>
+            <w:gridSpan w:val="2"/>
+          </w:tcPr>
+          <w:p>
+            <w:r>
+              <w:t>The logistic will deliver right away to the customer after he received the item</w:t>
+            </w:r>
+            <w:r>
+              <w:t xml:space="preserve"> </w:t>
+            </w:r>
+          </w:p>
+        </w:tc>
+      </w:tr>
+      <w:tr>
+        <w:tc>
+          <w:tcPr>
+            <w:tcW w:w="1915" w:type="dxa"/>
+          </w:tcPr>
+          <w:p>
+            <w:r>
+              <w:t>Flow of Events:</w:t>
+            </w:r>
+          </w:p>
+        </w:tc>
+        <w:tc>
+          <w:tcPr>
+            <w:tcW w:w="3830" w:type="dxa"/>
+          </w:tcPr>
+          <w:p>
+            <w:pPr>
+              <w:jc w:val="center"/>
+            </w:pPr>
+            <w:r>
+              <w:t>Actors</w:t>
+            </w:r>
+          </w:p>
+          <w:p>
+            <w:pPr>
+              <w:pStyle w:val="ListParagraph"/>
+              <w:numPr>
+                <w:ilvl w:val="0"/>
+                <w:numId w:val="8"/>
+              </w:numPr>
+            </w:pPr>
+            <w:r>
+              <w:t xml:space="preserve">Logistics </w:t>
+            </w:r>
+            <w:r>
+              <w:t xml:space="preserve">received the item </w:t>
+            </w:r>
+          </w:p>
+          <w:p>
+            <w:pPr>
+              <w:pStyle w:val="ListParagraph"/>
+              <w:numPr>
+                <w:ilvl w:val="0"/>
+                <w:numId w:val="8"/>
+              </w:numPr>
+            </w:pPr>
+            <w:r>
+              <w:t>Logistics can now deliver the item</w:t>
+            </w:r>
+          </w:p>
+          <w:p/>
+        </w:tc>
+        <w:tc>
+          <w:tcPr>
+            <w:tcW w:w="3831" w:type="dxa"/>
+          </w:tcPr>
+          <w:p>
+            <w:pPr>
+              <w:jc w:val="center"/>
+            </w:pPr>
+            <w:r>
+              <w:t>System</w:t>
+            </w:r>
+          </w:p>
+          <w:p>
+            <w:pPr>
+              <w:pStyle w:val="ListParagraph"/>
+              <w:numPr>
+                <w:ilvl w:val="1"/>
+                <w:numId w:val="7"/>
+              </w:numPr>
+            </w:pPr>
+            <w:r>
+              <w:t xml:space="preserve"> </w:t>
+            </w:r>
+            <w:r>
+              <w:t>The system will notify that item is ready to deliver.</w:t>
+            </w:r>
+          </w:p>
+        </w:tc>
+      </w:tr>
+      <w:tr>
+        <w:trPr>
+          <w:trHeight w:val="638"/>
+        </w:trPr>
+        <w:tc>
+          <w:tcPr>
+            <w:tcW w:w="1915" w:type="dxa"/>
+          </w:tcPr>
+          <w:p>
+            <w:r>
+              <w:t>Exception Conditions:</w:t>
+            </w:r>
+          </w:p>
+        </w:tc>
+        <w:tc>
+          <w:tcPr>
+            <w:tcW w:w="7661" w:type="dxa"/>
+            <w:gridSpan w:val="2"/>
+          </w:tcPr>
+          <w:p>
+            <w:r>
+              <w:t>If there is a calamity the item will not be delivered.</w:t>
+            </w:r>
+          </w:p>
+        </w:tc>
+      </w:tr>
+    </w:tbl>
+    <w:p/>
+    <w:p/>
+    <w:p/>
+    <w:p/>
+    <w:p/>
+    <w:p/>
+    <w:p/>
+    <w:tbl>
+      <w:tblPr>
+        <w:tblStyle w:val="TableGrid"/>
+        <w:tblW w:w="0" w:type="auto"/>
+        <w:tblLook w:val="04A0" w:firstRow="1" w:lastRow="0" w:firstColumn="1" w:lastColumn="0" w:noHBand="0" w:noVBand="1"/>
+      </w:tblPr>
+      <w:tblGrid>
+        <w:gridCol w:w="1896"/>
+        <w:gridCol w:w="3721"/>
+        <w:gridCol w:w="3733"/>
+      </w:tblGrid>
+      <w:tr>
+        <w:trPr>
+          <w:trHeight w:val="242"/>
+        </w:trPr>
+        <w:tc>
+          <w:tcPr>
+            <w:tcW w:w="1915" w:type="dxa"/>
+          </w:tcPr>
+          <w:p>
+            <w:r>
+              <w:t>Use case name:</w:t>
+            </w:r>
+          </w:p>
+        </w:tc>
+        <w:tc>
+          <w:tcPr>
+            <w:tcW w:w="7661" w:type="dxa"/>
+            <w:gridSpan w:val="2"/>
+          </w:tcPr>
+          <w:p>
+            <w:r>
+              <w:t>Delivery of item</w:t>
+            </w:r>
+            <w:r>
+              <w:t xml:space="preserve"> </w:t>
+            </w:r>
+          </w:p>
+        </w:tc>
+      </w:tr>
+      <w:tr>
+        <w:tc>
+          <w:tcPr>
+            <w:tcW w:w="1915" w:type="dxa"/>
+          </w:tcPr>
+          <w:p>
+            <w:r>
+              <w:t>Scenario:</w:t>
+            </w:r>
+          </w:p>
+        </w:tc>
+        <w:tc>
+          <w:tcPr>
+            <w:tcW w:w="7661" w:type="dxa"/>
+            <w:gridSpan w:val="2"/>
+          </w:tcPr>
+          <w:p>
+            <w:pPr>
+              <w:tabs>
+                <w:tab w:val="left" w:pos="1680"/>
+              </w:tabs>
+            </w:pPr>
+            <w:r>
+              <w:t>The item will deliver to the customer</w:t>
+            </w:r>
+          </w:p>
+        </w:tc>
+      </w:tr>
+      <w:tr>
+        <w:tc>
+          <w:tcPr>
+            <w:tcW w:w="1915" w:type="dxa"/>
+          </w:tcPr>
+          <w:p>
+            <w:r>
+              <w:t>Triggering Events:</w:t>
+            </w:r>
+          </w:p>
+        </w:tc>
+        <w:tc>
+          <w:tcPr>
+            <w:tcW w:w="7661" w:type="dxa"/>
+            <w:gridSpan w:val="2"/>
+          </w:tcPr>
+          <w:p>
+            <w:r>
+              <w:t>Shipping</w:t>
+            </w:r>
+            <w:r>
+              <w:t xml:space="preserve"> item</w:t>
+            </w:r>
+          </w:p>
+        </w:tc>
+      </w:tr>
+      <w:tr>
+        <w:tc>
+          <w:tcPr>
+            <w:tcW w:w="1915" w:type="dxa"/>
+          </w:tcPr>
+          <w:p>
+            <w:r>
+              <w:t>Brief Description:</w:t>
+            </w:r>
+          </w:p>
+        </w:tc>
+        <w:tc>
+          <w:tcPr>
+            <w:tcW w:w="7661" w:type="dxa"/>
+            <w:gridSpan w:val="2"/>
+          </w:tcPr>
+          <w:p>
+            <w:r>
+              <w:t>The logistics will receive the item delivered</w:t>
+            </w:r>
+          </w:p>
+        </w:tc>
+      </w:tr>
+      <w:tr>
+        <w:tc>
+          <w:tcPr>
+            <w:tcW w:w="1915" w:type="dxa"/>
+          </w:tcPr>
+          <w:p>
+            <w:r>
+              <w:t>Actor/s:</w:t>
+            </w:r>
+          </w:p>
+        </w:tc>
+        <w:tc>
+          <w:tcPr>
+            <w:tcW w:w="7661" w:type="dxa"/>
+            <w:gridSpan w:val="2"/>
+          </w:tcPr>
+          <w:p>
+            <w:r>
+              <w:t>Logistic</w:t>
+            </w:r>
           </w:p>
         </w:tc>
       </w:tr>
@@ -1958,7 +3835,7 @@
           </w:tcPr>
           <w:p>
             <w:r>
-              <w:t>Order item from the owner</w:t>
+              <w:t>Creation of account, Check item availability, Order item, Cancel order, Payment, Received Invoice, Received item</w:t>
             </w:r>
           </w:p>
         </w:tc>
@@ -1981,7 +3858,10 @@
           </w:tcPr>
           <w:p>
             <w:r>
-              <w:t>Customer</w:t>
+              <w:t xml:space="preserve">Logistics, </w:t>
+            </w:r>
+            <w:r>
+              <w:t xml:space="preserve"> customer, supplier</w:t>
             </w:r>
           </w:p>
         </w:tc>
@@ -2004,7 +3884,7 @@
           </w:tcPr>
           <w:p>
             <w:r>
-              <w:t>Customer orders an item</w:t>
+              <w:t>The logistic received the delivery of the supplier</w:t>
             </w:r>
           </w:p>
         </w:tc>
@@ -2027,7 +3907,13 @@
           </w:tcPr>
           <w:p>
             <w:r>
-              <w:t>Owner gives the order details to the customer</w:t>
+              <w:t>The customer receive</w:t>
+            </w:r>
+            <w:r>
+              <w:t xml:space="preserve">d </w:t>
+            </w:r>
+            <w:r>
+              <w:t xml:space="preserve"> the item</w:t>
             </w:r>
           </w:p>
         </w:tc>
@@ -2057,26 +3943,16 @@
           </w:p>
           <w:p>
             <w:r>
-              <w:t>1.)</w:t>
-            </w:r>
-            <w:r>
-              <w:t xml:space="preserve"> </w:t>
-            </w:r>
-            <w:r>
-              <w:t>Owner received an order from the customer</w:t>
-            </w:r>
-          </w:p>
-          <w:p>
-            <w:r>
-              <w:t>2.)</w:t>
-            </w:r>
-            <w:r>
-              <w:t xml:space="preserve"> </w:t>
-            </w:r>
-            <w:r>
-              <w:t>Owner give the order details to the customer</w:t>
-            </w:r>
-          </w:p>
+              <w:t xml:space="preserve">1.) </w:t>
+            </w:r>
+            <w:r>
+              <w:t>Logistics</w:t>
+            </w:r>
+            <w:r>
+              <w:t xml:space="preserve"> deliver the item to customer </w:t>
+            </w:r>
+          </w:p>
+          <w:p/>
         </w:tc>
         <w:tc>
           <w:tcPr>
@@ -2090,10 +3966,27 @@
               <w:t>System</w:t>
             </w:r>
           </w:p>
-          <w:p/>
-        </w:tc>
-      </w:tr>
-      <w:tr>
+          <w:p>
+            <w:pPr>
+              <w:pStyle w:val="ListParagraph"/>
+              <w:numPr>
+                <w:ilvl w:val="1"/>
+                <w:numId w:val="6"/>
+              </w:numPr>
+            </w:pPr>
+            <w:r>
+              <w:t xml:space="preserve">The system </w:t>
+            </w:r>
+            <w:r>
+              <w:t>will verify if the item is received</w:t>
+            </w:r>
+          </w:p>
+        </w:tc>
+      </w:tr>
+      <w:tr>
+        <w:trPr>
+          <w:trHeight w:val="638"/>
+        </w:trPr>
         <w:tc>
           <w:tcPr>
             <w:tcW w:w="1915" w:type="dxa"/>
@@ -2109,7 +4002,14 @@
             <w:tcW w:w="7661" w:type="dxa"/>
             <w:gridSpan w:val="2"/>
           </w:tcPr>
-          <w:p/>
+          <w:p>
+            <w:r>
+              <w:t>If there is a calamity the item will not be delivered</w:t>
+            </w:r>
+            <w:r>
+              <w:t xml:space="preserve"> or the delivery will be delayed.</w:t>
+            </w:r>
+          </w:p>
         </w:tc>
       </w:tr>
     </w:tbl>
@@ -2239,8 +4139,796 @@
       </w:rPr>
     </w:lvl>
   </w:abstractNum>
+  <w:abstractNum w:abstractNumId="1" w15:restartNumberingAfterBreak="0">
+    <w:nsid w:val="05DF7198"/>
+    <w:multiLevelType w:val="multilevel"/>
+    <w:tmpl w:val="315CEC52"/>
+    <w:lvl w:ilvl="0">
+      <w:start w:val="1"/>
+      <w:numFmt w:val="decimal"/>
+      <w:lvlText w:val="%1."/>
+      <w:lvlJc w:val="left"/>
+      <w:pPr>
+        <w:ind w:left="360" w:hanging="360"/>
+      </w:pPr>
+      <w:rPr>
+        <w:rFonts w:hint="default"/>
+      </w:rPr>
+    </w:lvl>
+    <w:lvl w:ilvl="1">
+      <w:start w:val="1"/>
+      <w:numFmt w:val="decimal"/>
+      <w:lvlText w:val="%1.%2)"/>
+      <w:lvlJc w:val="left"/>
+      <w:pPr>
+        <w:ind w:left="360" w:hanging="360"/>
+      </w:pPr>
+      <w:rPr>
+        <w:rFonts w:hint="default"/>
+      </w:rPr>
+    </w:lvl>
+    <w:lvl w:ilvl="2">
+      <w:start w:val="1"/>
+      <w:numFmt w:val="decimal"/>
+      <w:lvlText w:val="%1.%2)%3."/>
+      <w:lvlJc w:val="left"/>
+      <w:pPr>
+        <w:ind w:left="720" w:hanging="720"/>
+      </w:pPr>
+      <w:rPr>
+        <w:rFonts w:hint="default"/>
+      </w:rPr>
+    </w:lvl>
+    <w:lvl w:ilvl="3">
+      <w:start w:val="1"/>
+      <w:numFmt w:val="decimal"/>
+      <w:lvlText w:val="%1.%2)%3.%4."/>
+      <w:lvlJc w:val="left"/>
+      <w:pPr>
+        <w:ind w:left="720" w:hanging="720"/>
+      </w:pPr>
+      <w:rPr>
+        <w:rFonts w:hint="default"/>
+      </w:rPr>
+    </w:lvl>
+    <w:lvl w:ilvl="4">
+      <w:start w:val="1"/>
+      <w:numFmt w:val="decimal"/>
+      <w:lvlText w:val="%1.%2)%3.%4.%5."/>
+      <w:lvlJc w:val="left"/>
+      <w:pPr>
+        <w:ind w:left="1080" w:hanging="1080"/>
+      </w:pPr>
+      <w:rPr>
+        <w:rFonts w:hint="default"/>
+      </w:rPr>
+    </w:lvl>
+    <w:lvl w:ilvl="5">
+      <w:start w:val="1"/>
+      <w:numFmt w:val="decimal"/>
+      <w:lvlText w:val="%1.%2)%3.%4.%5.%6."/>
+      <w:lvlJc w:val="left"/>
+      <w:pPr>
+        <w:ind w:left="1080" w:hanging="1080"/>
+      </w:pPr>
+      <w:rPr>
+        <w:rFonts w:hint="default"/>
+      </w:rPr>
+    </w:lvl>
+    <w:lvl w:ilvl="6">
+      <w:start w:val="1"/>
+      <w:numFmt w:val="decimal"/>
+      <w:lvlText w:val="%1.%2)%3.%4.%5.%6.%7."/>
+      <w:lvlJc w:val="left"/>
+      <w:pPr>
+        <w:ind w:left="1440" w:hanging="1440"/>
+      </w:pPr>
+      <w:rPr>
+        <w:rFonts w:hint="default"/>
+      </w:rPr>
+    </w:lvl>
+    <w:lvl w:ilvl="7">
+      <w:start w:val="1"/>
+      <w:numFmt w:val="decimal"/>
+      <w:lvlText w:val="%1.%2)%3.%4.%5.%6.%7.%8."/>
+      <w:lvlJc w:val="left"/>
+      <w:pPr>
+        <w:ind w:left="1440" w:hanging="1440"/>
+      </w:pPr>
+      <w:rPr>
+        <w:rFonts w:hint="default"/>
+      </w:rPr>
+    </w:lvl>
+    <w:lvl w:ilvl="8">
+      <w:start w:val="1"/>
+      <w:numFmt w:val="decimal"/>
+      <w:lvlText w:val="%1.%2)%3.%4.%5.%6.%7.%8.%9."/>
+      <w:lvlJc w:val="left"/>
+      <w:pPr>
+        <w:ind w:left="1800" w:hanging="1800"/>
+      </w:pPr>
+      <w:rPr>
+        <w:rFonts w:hint="default"/>
+      </w:rPr>
+    </w:lvl>
+  </w:abstractNum>
+  <w:abstractNum w:abstractNumId="2" w15:restartNumberingAfterBreak="0">
+    <w:nsid w:val="0A436DEA"/>
+    <w:multiLevelType w:val="multilevel"/>
+    <w:tmpl w:val="0A5E081A"/>
+    <w:lvl w:ilvl="0">
+      <w:start w:val="1"/>
+      <w:numFmt w:val="decimal"/>
+      <w:lvlText w:val="%1."/>
+      <w:lvlJc w:val="left"/>
+      <w:pPr>
+        <w:ind w:left="360" w:hanging="360"/>
+      </w:pPr>
+      <w:rPr>
+        <w:rFonts w:hint="default"/>
+      </w:rPr>
+    </w:lvl>
+    <w:lvl w:ilvl="1">
+      <w:start w:val="1"/>
+      <w:numFmt w:val="decimal"/>
+      <w:lvlText w:val="%1.%2)"/>
+      <w:lvlJc w:val="left"/>
+      <w:pPr>
+        <w:ind w:left="360" w:hanging="360"/>
+      </w:pPr>
+      <w:rPr>
+        <w:rFonts w:hint="default"/>
+      </w:rPr>
+    </w:lvl>
+    <w:lvl w:ilvl="2">
+      <w:start w:val="1"/>
+      <w:numFmt w:val="decimal"/>
+      <w:lvlText w:val="%1.%2)%3."/>
+      <w:lvlJc w:val="left"/>
+      <w:pPr>
+        <w:ind w:left="720" w:hanging="720"/>
+      </w:pPr>
+      <w:rPr>
+        <w:rFonts w:hint="default"/>
+      </w:rPr>
+    </w:lvl>
+    <w:lvl w:ilvl="3">
+      <w:start w:val="1"/>
+      <w:numFmt w:val="decimal"/>
+      <w:lvlText w:val="%1.%2)%3.%4."/>
+      <w:lvlJc w:val="left"/>
+      <w:pPr>
+        <w:ind w:left="720" w:hanging="720"/>
+      </w:pPr>
+      <w:rPr>
+        <w:rFonts w:hint="default"/>
+      </w:rPr>
+    </w:lvl>
+    <w:lvl w:ilvl="4">
+      <w:start w:val="1"/>
+      <w:numFmt w:val="decimal"/>
+      <w:lvlText w:val="%1.%2)%3.%4.%5."/>
+      <w:lvlJc w:val="left"/>
+      <w:pPr>
+        <w:ind w:left="1080" w:hanging="1080"/>
+      </w:pPr>
+      <w:rPr>
+        <w:rFonts w:hint="default"/>
+      </w:rPr>
+    </w:lvl>
+    <w:lvl w:ilvl="5">
+      <w:start w:val="1"/>
+      <w:numFmt w:val="decimal"/>
+      <w:lvlText w:val="%1.%2)%3.%4.%5.%6."/>
+      <w:lvlJc w:val="left"/>
+      <w:pPr>
+        <w:ind w:left="1080" w:hanging="1080"/>
+      </w:pPr>
+      <w:rPr>
+        <w:rFonts w:hint="default"/>
+      </w:rPr>
+    </w:lvl>
+    <w:lvl w:ilvl="6">
+      <w:start w:val="1"/>
+      <w:numFmt w:val="decimal"/>
+      <w:lvlText w:val="%1.%2)%3.%4.%5.%6.%7."/>
+      <w:lvlJc w:val="left"/>
+      <w:pPr>
+        <w:ind w:left="1440" w:hanging="1440"/>
+      </w:pPr>
+      <w:rPr>
+        <w:rFonts w:hint="default"/>
+      </w:rPr>
+    </w:lvl>
+    <w:lvl w:ilvl="7">
+      <w:start w:val="1"/>
+      <w:numFmt w:val="decimal"/>
+      <w:lvlText w:val="%1.%2)%3.%4.%5.%6.%7.%8."/>
+      <w:lvlJc w:val="left"/>
+      <w:pPr>
+        <w:ind w:left="1440" w:hanging="1440"/>
+      </w:pPr>
+      <w:rPr>
+        <w:rFonts w:hint="default"/>
+      </w:rPr>
+    </w:lvl>
+    <w:lvl w:ilvl="8">
+      <w:start w:val="1"/>
+      <w:numFmt w:val="decimal"/>
+      <w:lvlText w:val="%1.%2)%3.%4.%5.%6.%7.%8.%9."/>
+      <w:lvlJc w:val="left"/>
+      <w:pPr>
+        <w:ind w:left="1800" w:hanging="1800"/>
+      </w:pPr>
+      <w:rPr>
+        <w:rFonts w:hint="default"/>
+      </w:rPr>
+    </w:lvl>
+  </w:abstractNum>
+  <w:abstractNum w:abstractNumId="3" w15:restartNumberingAfterBreak="0">
+    <w:nsid w:val="1E41683F"/>
+    <w:multiLevelType w:val="multilevel"/>
+    <w:tmpl w:val="EC2E2BAC"/>
+    <w:lvl w:ilvl="0">
+      <w:start w:val="1"/>
+      <w:numFmt w:val="decimal"/>
+      <w:lvlText w:val="%1."/>
+      <w:lvlJc w:val="left"/>
+      <w:pPr>
+        <w:ind w:left="360" w:hanging="360"/>
+      </w:pPr>
+      <w:rPr>
+        <w:rFonts w:hint="default"/>
+      </w:rPr>
+    </w:lvl>
+    <w:lvl w:ilvl="1">
+      <w:start w:val="1"/>
+      <w:numFmt w:val="decimal"/>
+      <w:lvlText w:val="%1.%2)"/>
+      <w:lvlJc w:val="left"/>
+      <w:pPr>
+        <w:ind w:left="360" w:hanging="360"/>
+      </w:pPr>
+      <w:rPr>
+        <w:rFonts w:hint="default"/>
+      </w:rPr>
+    </w:lvl>
+    <w:lvl w:ilvl="2">
+      <w:start w:val="1"/>
+      <w:numFmt w:val="decimal"/>
+      <w:lvlText w:val="%1.%2)%3."/>
+      <w:lvlJc w:val="left"/>
+      <w:pPr>
+        <w:ind w:left="720" w:hanging="720"/>
+      </w:pPr>
+      <w:rPr>
+        <w:rFonts w:hint="default"/>
+      </w:rPr>
+    </w:lvl>
+    <w:lvl w:ilvl="3">
+      <w:start w:val="1"/>
+      <w:numFmt w:val="decimal"/>
+      <w:lvlText w:val="%1.%2)%3.%4."/>
+      <w:lvlJc w:val="left"/>
+      <w:pPr>
+        <w:ind w:left="720" w:hanging="720"/>
+      </w:pPr>
+      <w:rPr>
+        <w:rFonts w:hint="default"/>
+      </w:rPr>
+    </w:lvl>
+    <w:lvl w:ilvl="4">
+      <w:start w:val="1"/>
+      <w:numFmt w:val="decimal"/>
+      <w:lvlText w:val="%1.%2)%3.%4.%5."/>
+      <w:lvlJc w:val="left"/>
+      <w:pPr>
+        <w:ind w:left="1080" w:hanging="1080"/>
+      </w:pPr>
+      <w:rPr>
+        <w:rFonts w:hint="default"/>
+      </w:rPr>
+    </w:lvl>
+    <w:lvl w:ilvl="5">
+      <w:start w:val="1"/>
+      <w:numFmt w:val="decimal"/>
+      <w:lvlText w:val="%1.%2)%3.%4.%5.%6."/>
+      <w:lvlJc w:val="left"/>
+      <w:pPr>
+        <w:ind w:left="1080" w:hanging="1080"/>
+      </w:pPr>
+      <w:rPr>
+        <w:rFonts w:hint="default"/>
+      </w:rPr>
+    </w:lvl>
+    <w:lvl w:ilvl="6">
+      <w:start w:val="1"/>
+      <w:numFmt w:val="decimal"/>
+      <w:lvlText w:val="%1.%2)%3.%4.%5.%6.%7."/>
+      <w:lvlJc w:val="left"/>
+      <w:pPr>
+        <w:ind w:left="1440" w:hanging="1440"/>
+      </w:pPr>
+      <w:rPr>
+        <w:rFonts w:hint="default"/>
+      </w:rPr>
+    </w:lvl>
+    <w:lvl w:ilvl="7">
+      <w:start w:val="1"/>
+      <w:numFmt w:val="decimal"/>
+      <w:lvlText w:val="%1.%2)%3.%4.%5.%6.%7.%8."/>
+      <w:lvlJc w:val="left"/>
+      <w:pPr>
+        <w:ind w:left="1440" w:hanging="1440"/>
+      </w:pPr>
+      <w:rPr>
+        <w:rFonts w:hint="default"/>
+      </w:rPr>
+    </w:lvl>
+    <w:lvl w:ilvl="8">
+      <w:start w:val="1"/>
+      <w:numFmt w:val="decimal"/>
+      <w:lvlText w:val="%1.%2)%3.%4.%5.%6.%7.%8.%9."/>
+      <w:lvlJc w:val="left"/>
+      <w:pPr>
+        <w:ind w:left="1800" w:hanging="1800"/>
+      </w:pPr>
+      <w:rPr>
+        <w:rFonts w:hint="default"/>
+      </w:rPr>
+    </w:lvl>
+  </w:abstractNum>
+  <w:abstractNum w:abstractNumId="4" w15:restartNumberingAfterBreak="0">
+    <w:nsid w:val="2BFB7C07"/>
+    <w:multiLevelType w:val="multilevel"/>
+    <w:tmpl w:val="B6348384"/>
+    <w:lvl w:ilvl="0">
+      <w:start w:val="1"/>
+      <w:numFmt w:val="decimal"/>
+      <w:lvlText w:val="%1."/>
+      <w:lvlJc w:val="left"/>
+      <w:pPr>
+        <w:ind w:left="360" w:hanging="360"/>
+      </w:pPr>
+      <w:rPr>
+        <w:rFonts w:hint="default"/>
+      </w:rPr>
+    </w:lvl>
+    <w:lvl w:ilvl="1">
+      <w:start w:val="1"/>
+      <w:numFmt w:val="decimal"/>
+      <w:lvlText w:val="%1.%2)"/>
+      <w:lvlJc w:val="left"/>
+      <w:pPr>
+        <w:ind w:left="720" w:hanging="360"/>
+      </w:pPr>
+      <w:rPr>
+        <w:rFonts w:hint="default"/>
+      </w:rPr>
+    </w:lvl>
+    <w:lvl w:ilvl="2">
+      <w:start w:val="1"/>
+      <w:numFmt w:val="decimal"/>
+      <w:lvlText w:val="%1.%2)%3."/>
+      <w:lvlJc w:val="left"/>
+      <w:pPr>
+        <w:ind w:left="1440" w:hanging="720"/>
+      </w:pPr>
+      <w:rPr>
+        <w:rFonts w:hint="default"/>
+      </w:rPr>
+    </w:lvl>
+    <w:lvl w:ilvl="3">
+      <w:start w:val="1"/>
+      <w:numFmt w:val="decimal"/>
+      <w:lvlText w:val="%1.%2)%3.%4."/>
+      <w:lvlJc w:val="left"/>
+      <w:pPr>
+        <w:ind w:left="1800" w:hanging="720"/>
+      </w:pPr>
+      <w:rPr>
+        <w:rFonts w:hint="default"/>
+      </w:rPr>
+    </w:lvl>
+    <w:lvl w:ilvl="4">
+      <w:start w:val="1"/>
+      <w:numFmt w:val="decimal"/>
+      <w:lvlText w:val="%1.%2)%3.%4.%5."/>
+      <w:lvlJc w:val="left"/>
+      <w:pPr>
+        <w:ind w:left="2520" w:hanging="1080"/>
+      </w:pPr>
+      <w:rPr>
+        <w:rFonts w:hint="default"/>
+      </w:rPr>
+    </w:lvl>
+    <w:lvl w:ilvl="5">
+      <w:start w:val="1"/>
+      <w:numFmt w:val="decimal"/>
+      <w:lvlText w:val="%1.%2)%3.%4.%5.%6."/>
+      <w:lvlJc w:val="left"/>
+      <w:pPr>
+        <w:ind w:left="2880" w:hanging="1080"/>
+      </w:pPr>
+      <w:rPr>
+        <w:rFonts w:hint="default"/>
+      </w:rPr>
+    </w:lvl>
+    <w:lvl w:ilvl="6">
+      <w:start w:val="1"/>
+      <w:numFmt w:val="decimal"/>
+      <w:lvlText w:val="%1.%2)%3.%4.%5.%6.%7."/>
+      <w:lvlJc w:val="left"/>
+      <w:pPr>
+        <w:ind w:left="3600" w:hanging="1440"/>
+      </w:pPr>
+      <w:rPr>
+        <w:rFonts w:hint="default"/>
+      </w:rPr>
+    </w:lvl>
+    <w:lvl w:ilvl="7">
+      <w:start w:val="1"/>
+      <w:numFmt w:val="decimal"/>
+      <w:lvlText w:val="%1.%2)%3.%4.%5.%6.%7.%8."/>
+      <w:lvlJc w:val="left"/>
+      <w:pPr>
+        <w:ind w:left="3960" w:hanging="1440"/>
+      </w:pPr>
+      <w:rPr>
+        <w:rFonts w:hint="default"/>
+      </w:rPr>
+    </w:lvl>
+    <w:lvl w:ilvl="8">
+      <w:start w:val="1"/>
+      <w:numFmt w:val="decimal"/>
+      <w:lvlText w:val="%1.%2)%3.%4.%5.%6.%7.%8.%9."/>
+      <w:lvlJc w:val="left"/>
+      <w:pPr>
+        <w:ind w:left="4680" w:hanging="1800"/>
+      </w:pPr>
+      <w:rPr>
+        <w:rFonts w:hint="default"/>
+      </w:rPr>
+    </w:lvl>
+  </w:abstractNum>
+  <w:abstractNum w:abstractNumId="5" w15:restartNumberingAfterBreak="0">
+    <w:nsid w:val="5C266615"/>
+    <w:multiLevelType w:val="multilevel"/>
+    <w:tmpl w:val="14766AEE"/>
+    <w:lvl w:ilvl="0">
+      <w:start w:val="1"/>
+      <w:numFmt w:val="decimal"/>
+      <w:lvlText w:val="%1."/>
+      <w:lvlJc w:val="left"/>
+      <w:pPr>
+        <w:ind w:left="360" w:hanging="360"/>
+      </w:pPr>
+      <w:rPr>
+        <w:rFonts w:hint="default"/>
+      </w:rPr>
+    </w:lvl>
+    <w:lvl w:ilvl="1">
+      <w:start w:val="1"/>
+      <w:numFmt w:val="decimal"/>
+      <w:lvlText w:val="%1.%2)"/>
+      <w:lvlJc w:val="left"/>
+      <w:pPr>
+        <w:ind w:left="360" w:hanging="360"/>
+      </w:pPr>
+      <w:rPr>
+        <w:rFonts w:hint="default"/>
+      </w:rPr>
+    </w:lvl>
+    <w:lvl w:ilvl="2">
+      <w:start w:val="1"/>
+      <w:numFmt w:val="decimal"/>
+      <w:lvlText w:val="%1.%2)%3."/>
+      <w:lvlJc w:val="left"/>
+      <w:pPr>
+        <w:ind w:left="720" w:hanging="720"/>
+      </w:pPr>
+      <w:rPr>
+        <w:rFonts w:hint="default"/>
+      </w:rPr>
+    </w:lvl>
+    <w:lvl w:ilvl="3">
+      <w:start w:val="1"/>
+      <w:numFmt w:val="decimal"/>
+      <w:lvlText w:val="%1.%2)%3.%4."/>
+      <w:lvlJc w:val="left"/>
+      <w:pPr>
+        <w:ind w:left="720" w:hanging="720"/>
+      </w:pPr>
+      <w:rPr>
+        <w:rFonts w:hint="default"/>
+      </w:rPr>
+    </w:lvl>
+    <w:lvl w:ilvl="4">
+      <w:start w:val="1"/>
+      <w:numFmt w:val="decimal"/>
+      <w:lvlText w:val="%1.%2)%3.%4.%5."/>
+      <w:lvlJc w:val="left"/>
+      <w:pPr>
+        <w:ind w:left="1080" w:hanging="1080"/>
+      </w:pPr>
+      <w:rPr>
+        <w:rFonts w:hint="default"/>
+      </w:rPr>
+    </w:lvl>
+    <w:lvl w:ilvl="5">
+      <w:start w:val="1"/>
+      <w:numFmt w:val="decimal"/>
+      <w:lvlText w:val="%1.%2)%3.%4.%5.%6."/>
+      <w:lvlJc w:val="left"/>
+      <w:pPr>
+        <w:ind w:left="1080" w:hanging="1080"/>
+      </w:pPr>
+      <w:rPr>
+        <w:rFonts w:hint="default"/>
+      </w:rPr>
+    </w:lvl>
+    <w:lvl w:ilvl="6">
+      <w:start w:val="1"/>
+      <w:numFmt w:val="decimal"/>
+      <w:lvlText w:val="%1.%2)%3.%4.%5.%6.%7."/>
+      <w:lvlJc w:val="left"/>
+      <w:pPr>
+        <w:ind w:left="1440" w:hanging="1440"/>
+      </w:pPr>
+      <w:rPr>
+        <w:rFonts w:hint="default"/>
+      </w:rPr>
+    </w:lvl>
+    <w:lvl w:ilvl="7">
+      <w:start w:val="1"/>
+      <w:numFmt w:val="decimal"/>
+      <w:lvlText w:val="%1.%2)%3.%4.%5.%6.%7.%8."/>
+      <w:lvlJc w:val="left"/>
+      <w:pPr>
+        <w:ind w:left="1440" w:hanging="1440"/>
+      </w:pPr>
+      <w:rPr>
+        <w:rFonts w:hint="default"/>
+      </w:rPr>
+    </w:lvl>
+    <w:lvl w:ilvl="8">
+      <w:start w:val="1"/>
+      <w:numFmt w:val="decimal"/>
+      <w:lvlText w:val="%1.%2)%3.%4.%5.%6.%7.%8.%9."/>
+      <w:lvlJc w:val="left"/>
+      <w:pPr>
+        <w:ind w:left="1800" w:hanging="1800"/>
+      </w:pPr>
+      <w:rPr>
+        <w:rFonts w:hint="default"/>
+      </w:rPr>
+    </w:lvl>
+  </w:abstractNum>
+  <w:abstractNum w:abstractNumId="6" w15:restartNumberingAfterBreak="0">
+    <w:nsid w:val="7EC40370"/>
+    <w:multiLevelType w:val="multilevel"/>
+    <w:tmpl w:val="F7A0750C"/>
+    <w:lvl w:ilvl="0">
+      <w:start w:val="1"/>
+      <w:numFmt w:val="decimal"/>
+      <w:lvlText w:val="%1."/>
+      <w:lvlJc w:val="left"/>
+      <w:pPr>
+        <w:ind w:left="360" w:hanging="360"/>
+      </w:pPr>
+      <w:rPr>
+        <w:rFonts w:hint="default"/>
+      </w:rPr>
+    </w:lvl>
+    <w:lvl w:ilvl="1">
+      <w:start w:val="1"/>
+      <w:numFmt w:val="decimal"/>
+      <w:lvlText w:val="%1.%2)"/>
+      <w:lvlJc w:val="left"/>
+      <w:pPr>
+        <w:ind w:left="360" w:hanging="360"/>
+      </w:pPr>
+      <w:rPr>
+        <w:rFonts w:hint="default"/>
+      </w:rPr>
+    </w:lvl>
+    <w:lvl w:ilvl="2">
+      <w:start w:val="1"/>
+      <w:numFmt w:val="decimal"/>
+      <w:lvlText w:val="%1.%2)%3."/>
+      <w:lvlJc w:val="left"/>
+      <w:pPr>
+        <w:ind w:left="720" w:hanging="720"/>
+      </w:pPr>
+      <w:rPr>
+        <w:rFonts w:hint="default"/>
+      </w:rPr>
+    </w:lvl>
+    <w:lvl w:ilvl="3">
+      <w:start w:val="1"/>
+      <w:numFmt w:val="decimal"/>
+      <w:lvlText w:val="%1.%2)%3.%4."/>
+      <w:lvlJc w:val="left"/>
+      <w:pPr>
+        <w:ind w:left="720" w:hanging="720"/>
+      </w:pPr>
+      <w:rPr>
+        <w:rFonts w:hint="default"/>
+      </w:rPr>
+    </w:lvl>
+    <w:lvl w:ilvl="4">
+      <w:start w:val="1"/>
+      <w:numFmt w:val="decimal"/>
+      <w:lvlText w:val="%1.%2)%3.%4.%5."/>
+      <w:lvlJc w:val="left"/>
+      <w:pPr>
+        <w:ind w:left="1080" w:hanging="1080"/>
+      </w:pPr>
+      <w:rPr>
+        <w:rFonts w:hint="default"/>
+      </w:rPr>
+    </w:lvl>
+    <w:lvl w:ilvl="5">
+      <w:start w:val="1"/>
+      <w:numFmt w:val="decimal"/>
+      <w:lvlText w:val="%1.%2)%3.%4.%5.%6."/>
+      <w:lvlJc w:val="left"/>
+      <w:pPr>
+        <w:ind w:left="1080" w:hanging="1080"/>
+      </w:pPr>
+      <w:rPr>
+        <w:rFonts w:hint="default"/>
+      </w:rPr>
+    </w:lvl>
+    <w:lvl w:ilvl="6">
+      <w:start w:val="1"/>
+      <w:numFmt w:val="decimal"/>
+      <w:lvlText w:val="%1.%2)%3.%4.%5.%6.%7."/>
+      <w:lvlJc w:val="left"/>
+      <w:pPr>
+        <w:ind w:left="1440" w:hanging="1440"/>
+      </w:pPr>
+      <w:rPr>
+        <w:rFonts w:hint="default"/>
+      </w:rPr>
+    </w:lvl>
+    <w:lvl w:ilvl="7">
+      <w:start w:val="1"/>
+      <w:numFmt w:val="decimal"/>
+      <w:lvlText w:val="%1.%2)%3.%4.%5.%6.%7.%8."/>
+      <w:lvlJc w:val="left"/>
+      <w:pPr>
+        <w:ind w:left="1440" w:hanging="1440"/>
+      </w:pPr>
+      <w:rPr>
+        <w:rFonts w:hint="default"/>
+      </w:rPr>
+    </w:lvl>
+    <w:lvl w:ilvl="8">
+      <w:start w:val="1"/>
+      <w:numFmt w:val="decimal"/>
+      <w:lvlText w:val="%1.%2)%3.%4.%5.%6.%7.%8.%9."/>
+      <w:lvlJc w:val="left"/>
+      <w:pPr>
+        <w:ind w:left="1800" w:hanging="1800"/>
+      </w:pPr>
+      <w:rPr>
+        <w:rFonts w:hint="default"/>
+      </w:rPr>
+    </w:lvl>
+  </w:abstractNum>
+  <w:abstractNum w:abstractNumId="7" w15:restartNumberingAfterBreak="0">
+    <w:nsid w:val="7FA814EC"/>
+    <w:multiLevelType w:val="hybridMultilevel"/>
+    <w:tmpl w:val="E8440D0C"/>
+    <w:lvl w:ilvl="0" w:tplc="7D14F7DA">
+      <w:start w:val="1"/>
+      <w:numFmt w:val="decimal"/>
+      <w:lvlText w:val="%1.)"/>
+      <w:lvlJc w:val="left"/>
+      <w:pPr>
+        <w:ind w:left="720" w:hanging="360"/>
+      </w:pPr>
+      <w:rPr>
+        <w:rFonts w:hint="default"/>
+      </w:rPr>
+    </w:lvl>
+    <w:lvl w:ilvl="1" w:tplc="04090019" w:tentative="1">
+      <w:start w:val="1"/>
+      <w:numFmt w:val="lowerLetter"/>
+      <w:lvlText w:val="%2."/>
+      <w:lvlJc w:val="left"/>
+      <w:pPr>
+        <w:ind w:left="1440" w:hanging="360"/>
+      </w:pPr>
+    </w:lvl>
+    <w:lvl w:ilvl="2" w:tplc="0409001B" w:tentative="1">
+      <w:start w:val="1"/>
+      <w:numFmt w:val="lowerRoman"/>
+      <w:lvlText w:val="%3."/>
+      <w:lvlJc w:val="right"/>
+      <w:pPr>
+        <w:ind w:left="2160" w:hanging="180"/>
+      </w:pPr>
+    </w:lvl>
+    <w:lvl w:ilvl="3" w:tplc="0409000F" w:tentative="1">
+      <w:start w:val="1"/>
+      <w:numFmt w:val="decimal"/>
+      <w:lvlText w:val="%4."/>
+      <w:lvlJc w:val="left"/>
+      <w:pPr>
+        <w:ind w:left="2880" w:hanging="360"/>
+      </w:pPr>
+    </w:lvl>
+    <w:lvl w:ilvl="4" w:tplc="04090019" w:tentative="1">
+      <w:start w:val="1"/>
+      <w:numFmt w:val="lowerLetter"/>
+      <w:lvlText w:val="%5."/>
+      <w:lvlJc w:val="left"/>
+      <w:pPr>
+        <w:ind w:left="3600" w:hanging="360"/>
+      </w:pPr>
+    </w:lvl>
+    <w:lvl w:ilvl="5" w:tplc="0409001B" w:tentative="1">
+      <w:start w:val="1"/>
+      <w:numFmt w:val="lowerRoman"/>
+      <w:lvlText w:val="%6."/>
+      <w:lvlJc w:val="right"/>
+      <w:pPr>
+        <w:ind w:left="4320" w:hanging="180"/>
+      </w:pPr>
+    </w:lvl>
+    <w:lvl w:ilvl="6" w:tplc="0409000F" w:tentative="1">
+      <w:start w:val="1"/>
+      <w:numFmt w:val="decimal"/>
+      <w:lvlText w:val="%7."/>
+      <w:lvlJc w:val="left"/>
+      <w:pPr>
+        <w:ind w:left="5040" w:hanging="360"/>
+      </w:pPr>
+    </w:lvl>
+    <w:lvl w:ilvl="7" w:tplc="04090019" w:tentative="1">
+      <w:start w:val="1"/>
+      <w:numFmt w:val="lowerLetter"/>
+      <w:lvlText w:val="%8."/>
+      <w:lvlJc w:val="left"/>
+      <w:pPr>
+        <w:ind w:left="5760" w:hanging="360"/>
+      </w:pPr>
+    </w:lvl>
+    <w:lvl w:ilvl="8" w:tplc="0409001B" w:tentative="1">
+      <w:start w:val="1"/>
+      <w:numFmt w:val="lowerRoman"/>
+      <w:lvlText w:val="%9."/>
+      <w:lvlJc w:val="right"/>
+      <w:pPr>
+        <w:ind w:left="6480" w:hanging="180"/>
+      </w:pPr>
+    </w:lvl>
+  </w:abstractNum>
   <w:num w:numId="1">
     <w:abstractNumId w:val="0"/>
+  </w:num>
+  <w:num w:numId="2">
+    <w:abstractNumId w:val="2"/>
+  </w:num>
+  <w:num w:numId="3">
+    <w:abstractNumId w:val="1"/>
+  </w:num>
+  <w:num w:numId="4">
+    <w:abstractNumId w:val="3"/>
+  </w:num>
+  <w:num w:numId="5">
+    <w:abstractNumId w:val="6"/>
+  </w:num>
+  <w:num w:numId="6">
+    <w:abstractNumId w:val="5"/>
+  </w:num>
+  <w:num w:numId="7">
+    <w:abstractNumId w:val="4"/>
+  </w:num>
+  <w:num w:numId="8">
+    <w:abstractNumId w:val="7"/>
   </w:num>
 </w:numbering>
 </file>

</xml_diff>